<commit_message>
10.2 terminado por mi parte
</commit_message>
<xml_diff>
--- a/Plantillas Artefactos Word/PlantillaArtefacto10.docx
+++ b/Plantillas Artefactos Word/PlantillaArtefacto10.docx
@@ -21,6 +21,8 @@
         <w:rPr>
           <w:b/>
           <w:bCs/>
+          <w:i/>
+          <w:iCs/>
         </w:rPr>
       </w:sdtEndPr>
       <w:sdtContent>
@@ -462,6 +464,12 @@
           </w:hyperlink>
         </w:p>
         <w:p>
+          <w:pPr>
+            <w:rPr>
+              <w:i/>
+              <w:iCs/>
+            </w:rPr>
+          </w:pPr>
           <w:r>
             <w:rPr>
               <w:b/>
@@ -469,6 +477,13 @@
             </w:rPr>
             <w:fldChar w:fldCharType="end"/>
           </w:r>
+          <w:r>
+            <w:rPr>
+              <w:i/>
+              <w:iCs/>
+            </w:rPr>
+            <w:t>Anexo: Diagramas de colaboración con clase experto.</w:t>
+          </w:r>
         </w:p>
       </w:sdtContent>
     </w:sdt>
@@ -765,7 +780,13 @@
         <w:rPr>
           <w:iCs/>
         </w:rPr>
-        <w:t xml:space="preserve">educe el acoplamiento ya que existe una clase intermedia entre los métodos llamadores y la propia base de datos. </w:t>
+        <w:t>educe el acoplamiento ya que existe una clase intermedia entre los métodos llamadores y la propia base de datos. Gracias a este patrón la mantenibilidad se ve beneficiada y debería de significar un aumento en la calidad y rendimiento totales de la aplicación.</w:t>
+      </w:r>
+      <w:r>
+        <w:rPr>
+          <w:iCs/>
+        </w:rPr>
+        <w:t xml:space="preserve"> </w:t>
       </w:r>
     </w:p>
     <w:p>
@@ -779,7 +800,70 @@
         <w:rPr>
           <w:iCs/>
         </w:rPr>
-        <w:t>Gracias a este patrón la mantenibilidad se ve beneficiada y debería de significar un aumento en la calidad y rendimiento totales de la aplicación.</w:t>
+        <w:lastRenderedPageBreak/>
+        <w:t xml:space="preserve">Como ejemplo de una aplicación del patrón fachada, este es el diagrama que representa las relaciones con la clase </w:t>
+      </w:r>
+      <w:proofErr w:type="spellStart"/>
+      <w:r>
+        <w:rPr>
+          <w:iCs/>
+        </w:rPr>
+        <w:t>Fachada_BD</w:t>
+      </w:r>
+      <w:proofErr w:type="spellEnd"/>
+      <w:r>
+        <w:rPr>
+          <w:iCs/>
+        </w:rPr>
+        <w:t xml:space="preserve"> para gestionar las instancias de clase Tareas. (Por simplificar el diagrama no se han incluido atributos ni parámetros, solo los métodos relacionados y si son públicos, privados o protegidos).</w:t>
+      </w:r>
+    </w:p>
+    <w:p>
+      <w:pPr>
+        <w:jc w:val="both"/>
+        <w:rPr>
+          <w:iCs/>
+        </w:rPr>
+      </w:pPr>
+      <w:r>
+        <w:rPr>
+          <w:iCs/>
+        </w:rPr>
+        <w:drawing>
+          <wp:inline distT="0" distB="0" distL="0" distR="0" wp14:anchorId="4FF66785" wp14:editId="1DBD3662">
+            <wp:extent cx="6188710" cy="2413635"/>
+            <wp:effectExtent l="0" t="0" r="2540" b="5715"/>
+            <wp:docPr id="799234063" name="Imagen 1" descr="Diagrama&#10;&#10;Descripción generada automáticamente con confianza baja"/>
+            <wp:cNvGraphicFramePr>
+              <a:graphicFrameLocks xmlns:a="http://schemas.openxmlformats.org/drawingml/2006/main" noChangeAspect="1"/>
+            </wp:cNvGraphicFramePr>
+            <a:graphic xmlns:a="http://schemas.openxmlformats.org/drawingml/2006/main">
+              <a:graphicData uri="http://schemas.openxmlformats.org/drawingml/2006/picture">
+                <pic:pic xmlns:pic="http://schemas.openxmlformats.org/drawingml/2006/picture">
+                  <pic:nvPicPr>
+                    <pic:cNvPr id="799234063" name="Imagen 1" descr="Diagrama&#10;&#10;Descripción generada automáticamente con confianza baja"/>
+                    <pic:cNvPicPr/>
+                  </pic:nvPicPr>
+                  <pic:blipFill>
+                    <a:blip r:embed="rId5"/>
+                    <a:stretch>
+                      <a:fillRect/>
+                    </a:stretch>
+                  </pic:blipFill>
+                  <pic:spPr>
+                    <a:xfrm>
+                      <a:off x="0" y="0"/>
+                      <a:ext cx="6188710" cy="2413635"/>
+                    </a:xfrm>
+                    <a:prstGeom prst="rect">
+                      <a:avLst/>
+                    </a:prstGeom>
+                  </pic:spPr>
+                </pic:pic>
+              </a:graphicData>
+            </a:graphic>
+          </wp:inline>
+        </w:drawing>
       </w:r>
     </w:p>
     <w:p>
@@ -805,16 +889,26 @@
     </w:p>
     <w:p>
       <w:r>
-        <w:t xml:space="preserve">Existen clases intermedias que gestionan las relaciones entre clases, estas son UsuarioCliente-Aplicacion, Aplicacion-ElementoSW, </w:t>
-      </w:r>
-      <w:r>
-        <w:t>Peticion</w:t>
-      </w:r>
-      <w:r>
-        <w:t>-ElementoSW</w:t>
-      </w:r>
-      <w:r>
-        <w:t xml:space="preserve"> y Elemento-Elemento. </w:t>
+        <w:t xml:space="preserve">Existen clases intermedias que gestionan las relaciones entre clases, estas son </w:t>
+      </w:r>
+      <w:proofErr w:type="spellStart"/>
+      <w:r>
+        <w:t>UsuarioCliente-Aplicacion</w:t>
+      </w:r>
+      <w:proofErr w:type="spellEnd"/>
+      <w:r>
+        <w:t xml:space="preserve">, </w:t>
+      </w:r>
+      <w:proofErr w:type="spellStart"/>
+      <w:r>
+        <w:t>Aplicacion-ElementoSW</w:t>
+      </w:r>
+      <w:proofErr w:type="spellEnd"/>
+      <w:r>
+        <w:t xml:space="preserve"> </w:t>
+      </w:r>
+      <w:r>
+        <w:t xml:space="preserve">y Elemento-Elemento. </w:t>
       </w:r>
     </w:p>
     <w:p>
@@ -828,17 +922,31 @@
         <w:t xml:space="preserve"> clases</w:t>
       </w:r>
       <w:r>
-        <w:t xml:space="preserve"> que se designan en su nombre, separadas por un guion “-“. </w:t>
-      </w:r>
-    </w:p>
-    <w:p>
-      <w:r>
-        <w:t>Conviene utilizar un patrón para estas relaciones ya que mediante ellas se asignan usuarios a aplicaciones, elementos software a aplicaciones, peticiones y además relacionarlos entre ellos.</w:t>
+        <w:t xml:space="preserve"> que se designan en su nombre, separadas por un guion “</w:t>
+      </w:r>
+      <w:proofErr w:type="gramStart"/>
+      <w:r>
+        <w:t>-“</w:t>
+      </w:r>
+      <w:proofErr w:type="gramEnd"/>
+      <w:r>
+        <w:t xml:space="preserve">. </w:t>
+      </w:r>
+    </w:p>
+    <w:p>
+      <w:r>
+        <w:t>Conviene utilizar un patrón para estas relaciones ya que mediante ellas se asignan usuarios a aplicaciones, elementos software a aplicaciones</w:t>
       </w:r>
       <w:r>
         <w:t xml:space="preserve"> </w:t>
       </w:r>
       <w:r>
+        <w:t>y relacionarlos entre ellos.</w:t>
+      </w:r>
+      <w:r>
+        <w:t xml:space="preserve"> </w:t>
+      </w:r>
+      <w:r>
         <w:t xml:space="preserve">Estas asignaciones son </w:t>
       </w:r>
       <w:r>
@@ -846,6 +954,104 @@
       </w:r>
       <w:r>
         <w:t xml:space="preserve"> y se debe tratar independientemente de los objetos que relaciona en sí.</w:t>
+      </w:r>
+    </w:p>
+    <w:p>
+      <w:r>
+        <w:t>Los diagramas para cada una de las clases mencionadas sería la siguiente, solo se relacionaría a las clases mencionadas en el nombre de cada experto:</w:t>
+      </w:r>
+    </w:p>
+    <w:p>
+      <w:pPr>
+        <w:jc w:val="center"/>
+      </w:pPr>
+      <w:r>
+        <w:drawing>
+          <wp:inline distT="0" distB="0" distL="0" distR="0" wp14:anchorId="401B07E4" wp14:editId="4C030D7D">
+            <wp:extent cx="5196416" cy="3064213"/>
+            <wp:effectExtent l="0" t="0" r="4445" b="3175"/>
+            <wp:docPr id="1503102897" name="Imagen 1" descr="Imagen que contiene Texto&#10;&#10;Descripción generada automáticamente"/>
+            <wp:cNvGraphicFramePr>
+              <a:graphicFrameLocks xmlns:a="http://schemas.openxmlformats.org/drawingml/2006/main" noChangeAspect="1"/>
+            </wp:cNvGraphicFramePr>
+            <a:graphic xmlns:a="http://schemas.openxmlformats.org/drawingml/2006/main">
+              <a:graphicData uri="http://schemas.openxmlformats.org/drawingml/2006/picture">
+                <pic:pic xmlns:pic="http://schemas.openxmlformats.org/drawingml/2006/picture">
+                  <pic:nvPicPr>
+                    <pic:cNvPr id="1503102897" name="Imagen 1" descr="Imagen que contiene Texto&#10;&#10;Descripción generada automáticamente"/>
+                    <pic:cNvPicPr/>
+                  </pic:nvPicPr>
+                  <pic:blipFill>
+                    <a:blip r:embed="rId6"/>
+                    <a:stretch>
+                      <a:fillRect/>
+                    </a:stretch>
+                  </pic:blipFill>
+                  <pic:spPr>
+                    <a:xfrm>
+                      <a:off x="0" y="0"/>
+                      <a:ext cx="5209038" cy="3071656"/>
+                    </a:xfrm>
+                    <a:prstGeom prst="rect">
+                      <a:avLst/>
+                    </a:prstGeom>
+                  </pic:spPr>
+                </pic:pic>
+              </a:graphicData>
+            </a:graphic>
+          </wp:inline>
+        </w:drawing>
+      </w:r>
+    </w:p>
+    <w:p>
+      <w:pPr>
+        <w:rPr>
+          <w:i/>
+          <w:iCs/>
+        </w:rPr>
+      </w:pPr>
+      <w:r>
+        <w:rPr>
+          <w:i/>
+          <w:iCs/>
+        </w:rPr>
+        <w:lastRenderedPageBreak/>
+        <w:t>Cabe mencionar que el uso de expertos modifica los diagramas de colaboración, estos han sido anexados al final del documento</w:t>
+      </w:r>
+      <w:r>
+        <w:rPr>
+          <w:i/>
+          <w:iCs/>
+        </w:rPr>
+        <w:t xml:space="preserve"> para explicar </w:t>
+      </w:r>
+      <w:r>
+        <w:rPr>
+          <w:i/>
+          <w:iCs/>
+        </w:rPr>
+        <w:t>cómo</w:t>
+      </w:r>
+      <w:r>
+        <w:rPr>
+          <w:i/>
+          <w:iCs/>
+        </w:rPr>
+        <w:t xml:space="preserve"> se aplican los </w:t>
+      </w:r>
+      <w:r>
+        <w:rPr>
+          <w:i/>
+          <w:iCs/>
+        </w:rPr>
+        <w:t>patrones expertos</w:t>
+      </w:r>
+      <w:r>
+        <w:rPr>
+          <w:i/>
+          <w:iCs/>
+        </w:rPr>
+        <w:t>.</w:t>
       </w:r>
     </w:p>
     <w:p/>
@@ -884,7 +1090,7 @@
         <w:t>, petición</w:t>
       </w:r>
       <w:r>
-        <w:t xml:space="preserve"> o proyecto </w:t>
+        <w:t xml:space="preserve"> o proyecto</w:t>
       </w:r>
       <w:r>
         <w:t>, dependiendo de si es un usuario cliente o un empleado de la empresa.</w:t>
@@ -894,7 +1100,63 @@
       <w:r>
         <w:t>Las tareas y los elementos software son creados por las clases petición y aplicación respectivamente, estas dos clases podrían beneficiarse del uso de un patrón creador.</w:t>
       </w:r>
-    </w:p>
+      <w:r>
+        <w:t xml:space="preserve"> </w:t>
+      </w:r>
+    </w:p>
+    <w:p>
+      <w:r>
+        <w:t>Para su implementación contiene atributos que toman el valor del identificador más reciente de cada clase que crea, de forma que al crear una instancia no repita el identificador y aumente automáticamente. Su diagrama sería el siguiente:</w:t>
+      </w:r>
+    </w:p>
+    <w:p>
+      <w:r>
+        <w:drawing>
+          <wp:inline distT="0" distB="0" distL="0" distR="0" wp14:anchorId="42C3AC0A" wp14:editId="35C2232D">
+            <wp:extent cx="6188710" cy="1532255"/>
+            <wp:effectExtent l="0" t="0" r="2540" b="0"/>
+            <wp:docPr id="2146588718" name="Imagen 1" descr="Imagen que contiene Aplicación&#10;&#10;Descripción generada automáticamente"/>
+            <wp:cNvGraphicFramePr>
+              <a:graphicFrameLocks xmlns:a="http://schemas.openxmlformats.org/drawingml/2006/main" noChangeAspect="1"/>
+            </wp:cNvGraphicFramePr>
+            <a:graphic xmlns:a="http://schemas.openxmlformats.org/drawingml/2006/main">
+              <a:graphicData uri="http://schemas.openxmlformats.org/drawingml/2006/picture">
+                <pic:pic xmlns:pic="http://schemas.openxmlformats.org/drawingml/2006/picture">
+                  <pic:nvPicPr>
+                    <pic:cNvPr id="2146588718" name="Imagen 1" descr="Imagen que contiene Aplicación&#10;&#10;Descripción generada automáticamente"/>
+                    <pic:cNvPicPr/>
+                  </pic:nvPicPr>
+                  <pic:blipFill>
+                    <a:blip r:embed="rId7"/>
+                    <a:stretch>
+                      <a:fillRect/>
+                    </a:stretch>
+                  </pic:blipFill>
+                  <pic:spPr>
+                    <a:xfrm>
+                      <a:off x="0" y="0"/>
+                      <a:ext cx="6188710" cy="1532255"/>
+                    </a:xfrm>
+                    <a:prstGeom prst="rect">
+                      <a:avLst/>
+                    </a:prstGeom>
+                  </pic:spPr>
+                </pic:pic>
+              </a:graphicData>
+            </a:graphic>
+          </wp:inline>
+        </w:drawing>
+      </w:r>
+    </w:p>
+    <w:p/>
+    <w:p/>
+    <w:p/>
+    <w:p/>
+    <w:p/>
+    <w:p/>
+    <w:p/>
+    <w:p/>
+    <w:p/>
     <w:sectPr>
       <w:pgSz w:w="11906" w:h="16838"/>
       <w:pgMar w:top="1440" w:right="1080" w:bottom="1440" w:left="1080" w:header="708" w:footer="708" w:gutter="0"/>

</xml_diff>

<commit_message>
Artefacto 7 corregido + 10.1 hecho
</commit_message>
<xml_diff>
--- a/Plantillas Artefactos Word/PlantillaArtefacto10.docx
+++ b/Plantillas Artefactos Word/PlantillaArtefacto10.docx
@@ -1,6 +1,6 @@
 
 <file path=word/document.xml><?xml version="1.0" encoding="utf-8"?>
-<w:document xmlns:wpc="http://schemas.microsoft.com/office/word/2010/wordprocessingCanvas" xmlns:cx="http://schemas.microsoft.com/office/drawing/2014/chartex" xmlns:cx1="http://schemas.microsoft.com/office/drawing/2015/9/8/chartex" xmlns:cx2="http://schemas.microsoft.com/office/drawing/2015/10/21/chartex" xmlns:cx3="http://schemas.microsoft.com/office/drawing/2016/5/9/chartex" xmlns:cx4="http://schemas.microsoft.com/office/drawing/2016/5/10/chartex" xmlns:cx5="http://schemas.microsoft.com/office/drawing/2016/5/11/chartex" xmlns:cx6="http://schemas.microsoft.com/office/drawing/2016/5/12/chartex" xmlns:cx7="http://schemas.microsoft.com/office/drawing/2016/5/13/chartex" xmlns:cx8="http://schemas.microsoft.com/office/drawing/2016/5/14/chartex" xmlns:mc="http://schemas.openxmlformats.org/markup-compatibility/2006" xmlns:aink="http://schemas.microsoft.com/office/drawing/2016/ink" xmlns:am3d="http://schemas.microsoft.com/office/drawing/2017/model3d" xmlns:o="urn:schemas-microsoft-com:office:office" xmlns:oel="http://schemas.microsoft.com/office/2019/extlst" xmlns:r="http://schemas.openxmlformats.org/officeDocument/2006/relationships" xmlns:m="http://schemas.openxmlformats.org/officeDocument/2006/math" xmlns:v="urn:schemas-microsoft-com:vml" xmlns:wp14="http://schemas.microsoft.com/office/word/2010/wordprocessingDrawing" xmlns:wp="http://schemas.openxmlformats.org/drawingml/2006/wordprocessingDrawing" xmlns:w10="urn:schemas-microsoft-com:office:word" xmlns:w="http://schemas.openxmlformats.org/wordprocessingml/2006/main" xmlns:w14="http://schemas.microsoft.com/office/word/2010/wordml" xmlns:w15="http://schemas.microsoft.com/office/word/2012/wordml" xmlns:w16cex="http://schemas.microsoft.com/office/word/2018/wordml/cex" xmlns:w16cid="http://schemas.microsoft.com/office/word/2016/wordml/cid" xmlns:w16="http://schemas.microsoft.com/office/word/2018/wordml" xmlns:w16du="http://schemas.microsoft.com/office/word/2023/wordml/word16du" xmlns:w16sdtdh="http://schemas.microsoft.com/office/word/2020/wordml/sdtdatahash" xmlns:w16se="http://schemas.microsoft.com/office/word/2015/wordml/symex" xmlns:wpg="http://schemas.microsoft.com/office/word/2010/wordprocessingGroup" xmlns:wpi="http://schemas.microsoft.com/office/word/2010/wordprocessingInk" xmlns:wne="http://schemas.microsoft.com/office/word/2006/wordml" xmlns:wps="http://schemas.microsoft.com/office/word/2010/wordprocessingShape" mc:Ignorable="w14 w15 w16se w16cid w16 w16cex w16sdtdh w16du wp14">
+<w:document xmlns:wpc="http://schemas.microsoft.com/office/word/2010/wordprocessingCanvas" xmlns:cx="http://schemas.microsoft.com/office/drawing/2014/chartex" xmlns:cx1="http://schemas.microsoft.com/office/drawing/2015/9/8/chartex" xmlns:cx2="http://schemas.microsoft.com/office/drawing/2015/10/21/chartex" xmlns:cx3="http://schemas.microsoft.com/office/drawing/2016/5/9/chartex" xmlns:cx4="http://schemas.microsoft.com/office/drawing/2016/5/10/chartex" xmlns:cx5="http://schemas.microsoft.com/office/drawing/2016/5/11/chartex" xmlns:cx6="http://schemas.microsoft.com/office/drawing/2016/5/12/chartex" xmlns:cx7="http://schemas.microsoft.com/office/drawing/2016/5/13/chartex" xmlns:cx8="http://schemas.microsoft.com/office/drawing/2016/5/14/chartex" xmlns:mc="http://schemas.openxmlformats.org/markup-compatibility/2006" xmlns:aink="http://schemas.microsoft.com/office/drawing/2016/ink" xmlns:am3d="http://schemas.microsoft.com/office/drawing/2017/model3d" xmlns:o="urn:schemas-microsoft-com:office:office" xmlns:oel="http://schemas.microsoft.com/office/2019/extlst" xmlns:r="http://schemas.openxmlformats.org/officeDocument/2006/relationships" xmlns:m="http://schemas.openxmlformats.org/officeDocument/2006/math" xmlns:v="urn:schemas-microsoft-com:vml" xmlns:wp14="http://schemas.microsoft.com/office/word/2010/wordprocessingDrawing" xmlns:wp="http://schemas.openxmlformats.org/drawingml/2006/wordprocessingDrawing" xmlns:w10="urn:schemas-microsoft-com:office:word" xmlns:w="http://schemas.openxmlformats.org/wordprocessingml/2006/main" xmlns:w14="http://schemas.microsoft.com/office/word/2010/wordml" xmlns:w15="http://schemas.microsoft.com/office/word/2012/wordml" xmlns:w16cex="http://schemas.microsoft.com/office/word/2018/wordml/cex" xmlns:w16cid="http://schemas.microsoft.com/office/word/2016/wordml/cid" xmlns:w16="http://schemas.microsoft.com/office/word/2018/wordml" xmlns:w16sdtdh="http://schemas.microsoft.com/office/word/2020/wordml/sdtdatahash" xmlns:w16se="http://schemas.microsoft.com/office/word/2015/wordml/symex" xmlns:wpg="http://schemas.microsoft.com/office/word/2010/wordprocessingGroup" xmlns:wpi="http://schemas.microsoft.com/office/word/2010/wordprocessingInk" xmlns:wne="http://schemas.microsoft.com/office/word/2006/wordml" xmlns:wps="http://schemas.microsoft.com/office/word/2010/wordprocessingShape" mc:Ignorable="w14 w15 w16se w16cid w16 w16cex w16sdtdh wp14">
   <w:body>
     <w:sdt>
       <w:sdtPr>
@@ -582,6 +582,87 @@
       <w:pPr>
         <w:jc w:val="both"/>
       </w:pPr>
+      <w:r>
+        <w:t xml:space="preserve">Para conseguir desacoplar los objetos del dominio y las vistas además de gestionar correctamente los eventos generados por los actores, hemos recurrido a una arquitectura MVC. Gracias a esta, conseguimos que el intermediario entre los objetos de dominio y las vistas sea únicamente el controlador. </w:t>
+      </w:r>
+      <w:r>
+        <w:t>Actúa</w:t>
+      </w:r>
+      <w:r>
+        <w:t xml:space="preserve"> como nexo de conexión entre ambos elementos, trasladando a la vista los datos que se requieran del modelo, y viceversa. Decidirá </w:t>
+      </w:r>
+      <w:r>
+        <w:t>qué</w:t>
+      </w:r>
+      <w:r>
+        <w:t xml:space="preserve"> elementos del modelo intervienen para responder a cada evento del sistema y aportar esos datos. Por ello, para cada posible evento generado por un autor el controlador queda dotado de las funciones necesarias para pedir a las clases de dominio que realicen su parte del trabajo en el momento y orden que este decide.</w:t>
+      </w:r>
+    </w:p>
+    <w:p>
+      <w:pPr>
+        <w:jc w:val="both"/>
+      </w:pPr>
+      <w:r>
+        <w:t>Arquitectura MVC gráfica:</w:t>
+      </w:r>
+    </w:p>
+    <w:p>
+      <w:pPr>
+        <w:jc w:val="center"/>
+      </w:pPr>
+      <w:r>
+        <w:rPr>
+          <w:noProof/>
+        </w:rPr>
+        <w:drawing>
+          <wp:inline distT="0" distB="0" distL="0" distR="0" wp14:anchorId="7DCAEC6E" wp14:editId="5D051944">
+            <wp:extent cx="4699624" cy="3029447"/>
+            <wp:effectExtent l="0" t="0" r="6350" b="0"/>
+            <wp:docPr id="2" name="Imagen 2" descr="Diagrama&#10;&#10;Descripción generada automáticamente"/>
+            <wp:cNvGraphicFramePr>
+              <a:graphicFrameLocks xmlns:a="http://schemas.openxmlformats.org/drawingml/2006/main" noChangeAspect="1"/>
+            </wp:cNvGraphicFramePr>
+            <a:graphic xmlns:a="http://schemas.openxmlformats.org/drawingml/2006/main">
+              <a:graphicData uri="http://schemas.openxmlformats.org/drawingml/2006/picture">
+                <pic:pic xmlns:pic="http://schemas.openxmlformats.org/drawingml/2006/picture">
+                  <pic:nvPicPr>
+                    <pic:cNvPr id="2" name="Imagen 2" descr="Diagrama&#10;&#10;Descripción generada automáticamente"/>
+                    <pic:cNvPicPr>
+                      <a:picLocks noChangeAspect="1" noChangeArrowheads="1"/>
+                    </pic:cNvPicPr>
+                  </pic:nvPicPr>
+                  <pic:blipFill>
+                    <a:blip r:embed="rId5">
+                      <a:extLst>
+                        <a:ext uri="{28A0092B-C50C-407E-A947-70E740481C1C}">
+                          <a14:useLocalDpi xmlns:a14="http://schemas.microsoft.com/office/drawing/2010/main" val="0"/>
+                        </a:ext>
+                      </a:extLst>
+                    </a:blip>
+                    <a:srcRect/>
+                    <a:stretch>
+                      <a:fillRect/>
+                    </a:stretch>
+                  </pic:blipFill>
+                  <pic:spPr bwMode="auto">
+                    <a:xfrm>
+                      <a:off x="0" y="0"/>
+                      <a:ext cx="4708186" cy="3034966"/>
+                    </a:xfrm>
+                    <a:prstGeom prst="rect">
+                      <a:avLst/>
+                    </a:prstGeom>
+                    <a:noFill/>
+                    <a:ln>
+                      <a:noFill/>
+                    </a:ln>
+                  </pic:spPr>
+                </pic:pic>
+              </a:graphicData>
+            </a:graphic>
+          </wp:inline>
+        </w:drawing>
+      </w:r>
     </w:p>
     <w:p>
       <w:pPr>
@@ -595,6 +676,7 @@
       </w:pPr>
       <w:bookmarkStart w:id="2" w:name="_Toc24610240"/>
       <w:r>
+        <w:lastRenderedPageBreak/>
         <w:t>10</w:t>
       </w:r>
       <w:r>
@@ -800,7 +882,6 @@
         <w:rPr>
           <w:iCs/>
         </w:rPr>
-        <w:lastRenderedPageBreak/>
         <w:t xml:space="preserve">Como ejemplo de una aplicación del patrón fachada, este es el diagrama que representa las relaciones con la clase </w:t>
       </w:r>
       <w:proofErr w:type="spellStart"/>
@@ -828,6 +909,7 @@
       <w:r>
         <w:rPr>
           <w:iCs/>
+          <w:noProof/>
         </w:rPr>
         <w:drawing>
           <wp:inline distT="0" distB="0" distL="0" distR="0" wp14:anchorId="4FF66785" wp14:editId="1DBD3662">
@@ -845,7 +927,7 @@
                     <pic:cNvPicPr/>
                   </pic:nvPicPr>
                   <pic:blipFill>
-                    <a:blip r:embed="rId5"/>
+                    <a:blip r:embed="rId6"/>
                     <a:stretch>
                       <a:fillRect/>
                     </a:stretch>
@@ -888,6 +970,9 @@
       </w:r>
     </w:p>
     <w:p>
+      <w:pPr>
+        <w:jc w:val="both"/>
+      </w:pPr>
       <w:r>
         <w:t xml:space="preserve">Existen clases intermedias que gestionan las relaciones entre clases, estas son </w:t>
       </w:r>
@@ -912,7 +997,11 @@
       </w:r>
     </w:p>
     <w:p>
-      <w:r>
+      <w:pPr>
+        <w:jc w:val="both"/>
+      </w:pPr>
+      <w:r>
+        <w:lastRenderedPageBreak/>
         <w:t xml:space="preserve">Estas clases asumen la responsabilidad de manejar la información que se transfiere entre </w:t>
       </w:r>
       <w:r>
@@ -934,6 +1023,9 @@
       </w:r>
     </w:p>
     <w:p>
+      <w:pPr>
+        <w:jc w:val="both"/>
+      </w:pPr>
       <w:r>
         <w:t>Conviene utilizar un patrón para estas relaciones ya que mediante ellas se asignan usuarios a aplicaciones, elementos software a aplicaciones</w:t>
       </w:r>
@@ -957,15 +1049,84 @@
       </w:r>
     </w:p>
     <w:p>
+      <w:pPr>
+        <w:jc w:val="both"/>
+      </w:pPr>
       <w:r>
         <w:t>Los diagramas para cada una de las clases mencionadas sería la siguiente, solo se relacionaría a las clases mencionadas en el nombre de cada experto:</w:t>
       </w:r>
     </w:p>
     <w:p>
       <w:pPr>
+        <w:jc w:val="both"/>
+      </w:pPr>
+    </w:p>
+    <w:p>
+      <w:pPr>
+        <w:jc w:val="both"/>
+      </w:pPr>
+      <w:r>
+        <w:rPr>
+          <w:noProof/>
+        </w:rPr>
+        <w:drawing>
+          <wp:inline distT="0" distB="0" distL="0" distR="0" wp14:anchorId="48F19E81" wp14:editId="546D5372">
+            <wp:extent cx="5883910" cy="3792855"/>
+            <wp:effectExtent l="0" t="0" r="2540" b="0"/>
+            <wp:docPr id="1" name="Imagen 1"/>
+            <wp:cNvGraphicFramePr>
+              <a:graphicFrameLocks xmlns:a="http://schemas.openxmlformats.org/drawingml/2006/main" noChangeAspect="1"/>
+            </wp:cNvGraphicFramePr>
+            <a:graphic xmlns:a="http://schemas.openxmlformats.org/drawingml/2006/main">
+              <a:graphicData uri="http://schemas.openxmlformats.org/drawingml/2006/picture">
+                <pic:pic xmlns:pic="http://schemas.openxmlformats.org/drawingml/2006/picture">
+                  <pic:nvPicPr>
+                    <pic:cNvPr id="1" name="Imagen 1"/>
+                    <pic:cNvPicPr>
+                      <a:picLocks noChangeAspect="1" noChangeArrowheads="1"/>
+                    </pic:cNvPicPr>
+                  </pic:nvPicPr>
+                  <pic:blipFill>
+                    <a:blip r:embed="rId5">
+                      <a:extLst>
+                        <a:ext uri="{28A0092B-C50C-407E-A947-70E740481C1C}">
+                          <a14:useLocalDpi xmlns:a14="http://schemas.microsoft.com/office/drawing/2010/main" val="0"/>
+                        </a:ext>
+                      </a:extLst>
+                    </a:blip>
+                    <a:srcRect/>
+                    <a:stretch>
+                      <a:fillRect/>
+                    </a:stretch>
+                  </pic:blipFill>
+                  <pic:spPr bwMode="auto">
+                    <a:xfrm>
+                      <a:off x="0" y="0"/>
+                      <a:ext cx="5883910" cy="3792855"/>
+                    </a:xfrm>
+                    <a:prstGeom prst="rect">
+                      <a:avLst/>
+                    </a:prstGeom>
+                    <a:noFill/>
+                    <a:ln>
+                      <a:noFill/>
+                    </a:ln>
+                  </pic:spPr>
+                </pic:pic>
+              </a:graphicData>
+            </a:graphic>
+          </wp:inline>
+        </w:drawing>
+      </w:r>
+    </w:p>
+    <w:p>
+      <w:pPr>
         <w:jc w:val="center"/>
       </w:pPr>
       <w:r>
+        <w:rPr>
+          <w:noProof/>
+        </w:rPr>
         <w:drawing>
           <wp:inline distT="0" distB="0" distL="0" distR="0" wp14:anchorId="401B07E4" wp14:editId="4C030D7D">
             <wp:extent cx="5196416" cy="3064213"/>
@@ -982,7 +1143,7 @@
                     <pic:cNvPicPr/>
                   </pic:nvPicPr>
                   <pic:blipFill>
-                    <a:blip r:embed="rId6"/>
+                    <a:blip r:embed="rId7"/>
                     <a:stretch>
                       <a:fillRect/>
                     </a:stretch>
@@ -1069,6 +1230,9 @@
       </w:r>
     </w:p>
     <w:p>
+      <w:pPr>
+        <w:jc w:val="both"/>
+      </w:pPr>
       <w:r>
         <w:t>Existen funciones creadoras de objetos ajenas a las clases</w:t>
       </w:r>
@@ -1083,6 +1247,9 @@
       </w:r>
     </w:p>
     <w:p>
+      <w:pPr>
+        <w:jc w:val="both"/>
+      </w:pPr>
       <w:r>
         <w:t>Estas se utilizan mediante la interfaz de la aplicación web a la hora de inscribirse como usuario, donde genera los objetos relacionados a la cuenta y al cliente o empleado. También se refiere a las clases que utiliza el sistema cuando un usuario crea una aplicación</w:t>
       </w:r>
@@ -1097,6 +1264,9 @@
       </w:r>
     </w:p>
     <w:p>
+      <w:pPr>
+        <w:jc w:val="both"/>
+      </w:pPr>
       <w:r>
         <w:t>Las tareas y los elementos software son creados por las clases petición y aplicación respectivamente, estas dos clases podrían beneficiarse del uso de un patrón creador.</w:t>
       </w:r>
@@ -1105,12 +1275,18 @@
       </w:r>
     </w:p>
     <w:p>
+      <w:pPr>
+        <w:jc w:val="both"/>
+      </w:pPr>
       <w:r>
         <w:t>Para su implementación contiene atributos que toman el valor del identificador más reciente de cada clase que crea, de forma que al crear una instancia no repita el identificador y aumente automáticamente. Su diagrama sería el siguiente:</w:t>
       </w:r>
     </w:p>
     <w:p>
       <w:r>
+        <w:rPr>
+          <w:noProof/>
+        </w:rPr>
         <w:drawing>
           <wp:inline distT="0" distB="0" distL="0" distR="0" wp14:anchorId="42C3AC0A" wp14:editId="35C2232D">
             <wp:extent cx="6188710" cy="1532255"/>
@@ -1127,7 +1303,7 @@
                     <pic:cNvPicPr/>
                   </pic:nvPicPr>
                   <pic:blipFill>
-                    <a:blip r:embed="rId7"/>
+                    <a:blip r:embed="rId8"/>
                     <a:stretch>
                       <a:fillRect/>
                     </a:stretch>
@@ -1150,10 +1326,387 @@
     </w:p>
     <w:p/>
     <w:p/>
+    <w:p>
+      <w:pPr>
+        <w:pStyle w:val="Ttulo1"/>
+        <w:jc w:val="both"/>
+      </w:pPr>
+      <w:r>
+        <w:t>Anexo. Diagramas de colaboracion con clase experto</w:t>
+      </w:r>
+    </w:p>
+    <w:p/>
+    <w:p>
+      <w:pPr>
+        <w:pStyle w:val="Ttulo2"/>
+      </w:pPr>
+      <w:r>
+        <w:t xml:space="preserve">Caso de Uso </w:t>
+      </w:r>
+      <w:r>
+        <w:t>–</w:t>
+      </w:r>
+      <w:r>
+        <w:t xml:space="preserve"> </w:t>
+      </w:r>
+      <w:r>
+        <w:t>Modificar elementos SW</w:t>
+      </w:r>
+    </w:p>
+    <w:p/>
+    <w:p>
+      <w:r>
+        <w:t>Uso de expertos Peticion-</w:t>
+      </w:r>
+      <w:proofErr w:type="spellStart"/>
+      <w:r>
+        <w:t>ElementoSW</w:t>
+      </w:r>
+      <w:proofErr w:type="spellEnd"/>
+      <w:r>
+        <w:t>, Aplicación-</w:t>
+      </w:r>
+      <w:proofErr w:type="spellStart"/>
+      <w:r>
+        <w:t>ElemetoSW</w:t>
+      </w:r>
+      <w:proofErr w:type="spellEnd"/>
+      <w:r>
+        <w:t xml:space="preserve"> y Elemento-Elemento.</w:t>
+      </w:r>
+    </w:p>
+    <w:p/>
+    <w:p>
+      <w:r>
+        <w:rPr>
+          <w:noProof/>
+        </w:rPr>
+        <w:drawing>
+          <wp:inline distT="0" distB="0" distL="0" distR="0" wp14:anchorId="1877106F" wp14:editId="12721D73">
+            <wp:extent cx="6188710" cy="1429519"/>
+            <wp:effectExtent l="0" t="0" r="2540" b="0"/>
+            <wp:docPr id="14" name="Imagen 14" descr="Imagen que contiene Diagrama&#10;&#10;Descripción generada automáticamente"/>
+            <wp:cNvGraphicFramePr>
+              <a:graphicFrameLocks xmlns:a="http://schemas.openxmlformats.org/drawingml/2006/main" noChangeAspect="1"/>
+            </wp:cNvGraphicFramePr>
+            <a:graphic xmlns:a="http://schemas.openxmlformats.org/drawingml/2006/main">
+              <a:graphicData uri="http://schemas.openxmlformats.org/drawingml/2006/picture">
+                <pic:pic xmlns:pic="http://schemas.openxmlformats.org/drawingml/2006/picture">
+                  <pic:nvPicPr>
+                    <pic:cNvPr id="14" name="Imagen 14" descr="Imagen que contiene Diagrama&#10;&#10;Descripción generada automáticamente"/>
+                    <pic:cNvPicPr>
+                      <a:picLocks noChangeAspect="1" noChangeArrowheads="1"/>
+                    </pic:cNvPicPr>
+                  </pic:nvPicPr>
+                  <pic:blipFill>
+                    <a:blip r:embed="rId9" cstate="print">
+                      <a:extLst>
+                        <a:ext uri="{28A0092B-C50C-407E-A947-70E740481C1C}">
+                          <a14:useLocalDpi xmlns:a14="http://schemas.microsoft.com/office/drawing/2010/main" val="0"/>
+                        </a:ext>
+                      </a:extLst>
+                    </a:blip>
+                    <a:srcRect/>
+                    <a:stretch>
+                      <a:fillRect/>
+                    </a:stretch>
+                  </pic:blipFill>
+                  <pic:spPr bwMode="auto">
+                    <a:xfrm>
+                      <a:off x="0" y="0"/>
+                      <a:ext cx="6188710" cy="1429519"/>
+                    </a:xfrm>
+                    <a:prstGeom prst="rect">
+                      <a:avLst/>
+                    </a:prstGeom>
+                    <a:noFill/>
+                    <a:ln>
+                      <a:noFill/>
+                    </a:ln>
+                  </pic:spPr>
+                </pic:pic>
+              </a:graphicData>
+            </a:graphic>
+          </wp:inline>
+        </w:drawing>
+      </w:r>
+    </w:p>
+    <w:p/>
+    <w:p>
+      <w:pPr>
+        <w:pStyle w:val="Ttulo2"/>
+      </w:pPr>
+      <w:r>
+        <w:t xml:space="preserve">Caso de Uso – </w:t>
+      </w:r>
+      <w:r>
+        <w:t>Crear tareas asociadas a petición</w:t>
+      </w:r>
+    </w:p>
+    <w:p/>
+    <w:p>
+      <w:r>
+        <w:t>Uso de expertos Peticion-</w:t>
+      </w:r>
+      <w:proofErr w:type="spellStart"/>
+      <w:r>
+        <w:t>ElementoSW</w:t>
+      </w:r>
+      <w:proofErr w:type="spellEnd"/>
+      <w:r>
+        <w:t xml:space="preserve"> y</w:t>
+      </w:r>
+      <w:r>
+        <w:t xml:space="preserve"> </w:t>
+      </w:r>
+      <w:r>
+        <w:t>Tarea-Tecnico.</w:t>
+      </w:r>
+    </w:p>
+    <w:p/>
+    <w:p>
+      <w:r>
+        <w:rPr>
+          <w:noProof/>
+        </w:rPr>
+        <w:drawing>
+          <wp:inline distT="0" distB="0" distL="0" distR="0" wp14:anchorId="223EA4B7" wp14:editId="7076E780">
+            <wp:extent cx="6188710" cy="2402681"/>
+            <wp:effectExtent l="0" t="0" r="2540" b="0"/>
+            <wp:docPr id="16" name="Imagen 16" descr="Imagen que contiene Escala de tiempo&#10;&#10;Descripción generada automáticamente"/>
+            <wp:cNvGraphicFramePr>
+              <a:graphicFrameLocks xmlns:a="http://schemas.openxmlformats.org/drawingml/2006/main" noChangeAspect="1"/>
+            </wp:cNvGraphicFramePr>
+            <a:graphic xmlns:a="http://schemas.openxmlformats.org/drawingml/2006/main">
+              <a:graphicData uri="http://schemas.openxmlformats.org/drawingml/2006/picture">
+                <pic:pic xmlns:pic="http://schemas.openxmlformats.org/drawingml/2006/picture">
+                  <pic:nvPicPr>
+                    <pic:cNvPr id="16" name="Imagen 16" descr="Imagen que contiene Escala de tiempo&#10;&#10;Descripción generada automáticamente"/>
+                    <pic:cNvPicPr>
+                      <a:picLocks noChangeAspect="1" noChangeArrowheads="1"/>
+                    </pic:cNvPicPr>
+                  </pic:nvPicPr>
+                  <pic:blipFill>
+                    <a:blip r:embed="rId10" cstate="print">
+                      <a:extLst>
+                        <a:ext uri="{28A0092B-C50C-407E-A947-70E740481C1C}">
+                          <a14:useLocalDpi xmlns:a14="http://schemas.microsoft.com/office/drawing/2010/main" val="0"/>
+                        </a:ext>
+                      </a:extLst>
+                    </a:blip>
+                    <a:srcRect/>
+                    <a:stretch>
+                      <a:fillRect/>
+                    </a:stretch>
+                  </pic:blipFill>
+                  <pic:spPr bwMode="auto">
+                    <a:xfrm>
+                      <a:off x="0" y="0"/>
+                      <a:ext cx="6188710" cy="2402681"/>
+                    </a:xfrm>
+                    <a:prstGeom prst="rect">
+                      <a:avLst/>
+                    </a:prstGeom>
+                    <a:noFill/>
+                    <a:ln>
+                      <a:noFill/>
+                    </a:ln>
+                  </pic:spPr>
+                </pic:pic>
+              </a:graphicData>
+            </a:graphic>
+          </wp:inline>
+        </w:drawing>
+      </w:r>
+    </w:p>
+    <w:p>
+      <w:pPr>
+        <w:pStyle w:val="Ttulo2"/>
+      </w:pPr>
+    </w:p>
+    <w:p>
+      <w:pPr>
+        <w:pStyle w:val="Ttulo2"/>
+      </w:pPr>
+    </w:p>
+    <w:p>
+      <w:pPr>
+        <w:pStyle w:val="Ttulo2"/>
+      </w:pPr>
+    </w:p>
+    <w:p>
+      <w:pPr>
+        <w:pStyle w:val="Ttulo2"/>
+      </w:pPr>
+    </w:p>
+    <w:p>
+      <w:pPr>
+        <w:pStyle w:val="Ttulo2"/>
+      </w:pPr>
+    </w:p>
     <w:p/>
     <w:p/>
+    <w:p>
+      <w:pPr>
+        <w:pStyle w:val="Ttulo2"/>
+      </w:pPr>
+      <w:r>
+        <w:t xml:space="preserve">Caso de Uso – </w:t>
+      </w:r>
+      <w:r>
+        <w:t>Borra usuarios cliente</w:t>
+      </w:r>
+    </w:p>
     <w:p/>
+    <w:p>
+      <w:r>
+        <w:t xml:space="preserve">Uso de expertos </w:t>
+      </w:r>
+      <w:proofErr w:type="spellStart"/>
+      <w:r>
+        <w:t>Usuario_Cliente</w:t>
+      </w:r>
+      <w:proofErr w:type="spellEnd"/>
+      <w:r>
+        <w:t>-Aplicación.</w:t>
+      </w:r>
+    </w:p>
+    <w:p>
+      <w:r>
+        <w:rPr>
+          <w:noProof/>
+        </w:rPr>
+        <w:lastRenderedPageBreak/>
+        <w:drawing>
+          <wp:inline distT="0" distB="0" distL="0" distR="0" wp14:anchorId="116B6586" wp14:editId="5BC4F6DE">
+            <wp:extent cx="6188710" cy="3383439"/>
+            <wp:effectExtent l="0" t="0" r="2540" b="7620"/>
+            <wp:docPr id="18" name="Imagen 18" descr="Imagen que contiene Diagrama&#10;&#10;Descripción generada automáticamente"/>
+            <wp:cNvGraphicFramePr>
+              <a:graphicFrameLocks xmlns:a="http://schemas.openxmlformats.org/drawingml/2006/main" noChangeAspect="1"/>
+            </wp:cNvGraphicFramePr>
+            <a:graphic xmlns:a="http://schemas.openxmlformats.org/drawingml/2006/main">
+              <a:graphicData uri="http://schemas.openxmlformats.org/drawingml/2006/picture">
+                <pic:pic xmlns:pic="http://schemas.openxmlformats.org/drawingml/2006/picture">
+                  <pic:nvPicPr>
+                    <pic:cNvPr id="18" name="Imagen 18" descr="Imagen que contiene Diagrama&#10;&#10;Descripción generada automáticamente"/>
+                    <pic:cNvPicPr>
+                      <a:picLocks noChangeAspect="1" noChangeArrowheads="1"/>
+                    </pic:cNvPicPr>
+                  </pic:nvPicPr>
+                  <pic:blipFill>
+                    <a:blip r:embed="rId11" cstate="print">
+                      <a:extLst>
+                        <a:ext uri="{28A0092B-C50C-407E-A947-70E740481C1C}">
+                          <a14:useLocalDpi xmlns:a14="http://schemas.microsoft.com/office/drawing/2010/main" val="0"/>
+                        </a:ext>
+                      </a:extLst>
+                    </a:blip>
+                    <a:srcRect/>
+                    <a:stretch>
+                      <a:fillRect/>
+                    </a:stretch>
+                  </pic:blipFill>
+                  <pic:spPr bwMode="auto">
+                    <a:xfrm>
+                      <a:off x="0" y="0"/>
+                      <a:ext cx="6188710" cy="3383439"/>
+                    </a:xfrm>
+                    <a:prstGeom prst="rect">
+                      <a:avLst/>
+                    </a:prstGeom>
+                    <a:noFill/>
+                    <a:ln>
+                      <a:noFill/>
+                    </a:ln>
+                  </pic:spPr>
+                </pic:pic>
+              </a:graphicData>
+            </a:graphic>
+          </wp:inline>
+        </w:drawing>
+      </w:r>
+    </w:p>
+    <w:p>
+      <w:pPr>
+        <w:pStyle w:val="Ttulo2"/>
+      </w:pPr>
+      <w:r>
+        <w:t xml:space="preserve">Caso de Uso – </w:t>
+      </w:r>
+      <w:r>
+        <w:t>Cargar ficheros XML</w:t>
+      </w:r>
+    </w:p>
     <w:p/>
+    <w:p>
+      <w:r>
+        <w:t>Uso de expertos Aplicación-</w:t>
+      </w:r>
+      <w:proofErr w:type="spellStart"/>
+      <w:r>
+        <w:t>ElemetoSW</w:t>
+      </w:r>
+      <w:proofErr w:type="spellEnd"/>
+      <w:r>
+        <w:t xml:space="preserve"> y Elemento-Elemento</w:t>
+      </w:r>
+    </w:p>
+    <w:p>
+      <w:r>
+        <w:rPr>
+          <w:noProof/>
+        </w:rPr>
+        <w:drawing>
+          <wp:inline distT="0" distB="0" distL="0" distR="0" wp14:anchorId="586B7474" wp14:editId="364646A5">
+            <wp:extent cx="6188710" cy="2244228"/>
+            <wp:effectExtent l="0" t="0" r="2540" b="3810"/>
+            <wp:docPr id="12" name="Imagen 12" descr="Interfaz de usuario gráfica, Texto, Aplicación&#10;&#10;Descripción generada automáticamente"/>
+            <wp:cNvGraphicFramePr>
+              <a:graphicFrameLocks xmlns:a="http://schemas.openxmlformats.org/drawingml/2006/main" noChangeAspect="1"/>
+            </wp:cNvGraphicFramePr>
+            <a:graphic xmlns:a="http://schemas.openxmlformats.org/drawingml/2006/main">
+              <a:graphicData uri="http://schemas.openxmlformats.org/drawingml/2006/picture">
+                <pic:pic xmlns:pic="http://schemas.openxmlformats.org/drawingml/2006/picture">
+                  <pic:nvPicPr>
+                    <pic:cNvPr id="12" name="Imagen 12" descr="Interfaz de usuario gráfica, Texto, Aplicación&#10;&#10;Descripción generada automáticamente"/>
+                    <pic:cNvPicPr>
+                      <a:picLocks noChangeAspect="1" noChangeArrowheads="1"/>
+                    </pic:cNvPicPr>
+                  </pic:nvPicPr>
+                  <pic:blipFill>
+                    <a:blip r:embed="rId12" cstate="print">
+                      <a:extLst>
+                        <a:ext uri="{28A0092B-C50C-407E-A947-70E740481C1C}">
+                          <a14:useLocalDpi xmlns:a14="http://schemas.microsoft.com/office/drawing/2010/main" val="0"/>
+                        </a:ext>
+                      </a:extLst>
+                    </a:blip>
+                    <a:srcRect/>
+                    <a:stretch>
+                      <a:fillRect/>
+                    </a:stretch>
+                  </pic:blipFill>
+                  <pic:spPr bwMode="auto">
+                    <a:xfrm>
+                      <a:off x="0" y="0"/>
+                      <a:ext cx="6188710" cy="2244228"/>
+                    </a:xfrm>
+                    <a:prstGeom prst="rect">
+                      <a:avLst/>
+                    </a:prstGeom>
+                    <a:noFill/>
+                    <a:ln>
+                      <a:noFill/>
+                    </a:ln>
+                  </pic:spPr>
+                </pic:pic>
+              </a:graphicData>
+            </a:graphic>
+          </wp:inline>
+        </w:drawing>
+      </w:r>
+    </w:p>
     <w:p/>
     <w:p/>
     <w:p/>
@@ -1168,7 +1721,7 @@
 </file>
 
 <file path=word/styles.xml><?xml version="1.0" encoding="utf-8"?>
-<w:styles xmlns:mc="http://schemas.openxmlformats.org/markup-compatibility/2006" xmlns:r="http://schemas.openxmlformats.org/officeDocument/2006/relationships" xmlns:w="http://schemas.openxmlformats.org/wordprocessingml/2006/main" xmlns:w14="http://schemas.microsoft.com/office/word/2010/wordml" xmlns:w15="http://schemas.microsoft.com/office/word/2012/wordml" xmlns:w16cex="http://schemas.microsoft.com/office/word/2018/wordml/cex" xmlns:w16cid="http://schemas.microsoft.com/office/word/2016/wordml/cid" xmlns:w16="http://schemas.microsoft.com/office/word/2018/wordml" xmlns:w16du="http://schemas.microsoft.com/office/word/2023/wordml/word16du" xmlns:w16sdtdh="http://schemas.microsoft.com/office/word/2020/wordml/sdtdatahash" xmlns:w16se="http://schemas.microsoft.com/office/word/2015/wordml/symex" mc:Ignorable="w14 w15 w16se w16cid w16 w16cex w16sdtdh w16du">
+<w:styles xmlns:mc="http://schemas.openxmlformats.org/markup-compatibility/2006" xmlns:r="http://schemas.openxmlformats.org/officeDocument/2006/relationships" xmlns:w="http://schemas.openxmlformats.org/wordprocessingml/2006/main" xmlns:w14="http://schemas.microsoft.com/office/word/2010/wordml" xmlns:w15="http://schemas.microsoft.com/office/word/2012/wordml" xmlns:w16cex="http://schemas.microsoft.com/office/word/2018/wordml/cex" xmlns:w16cid="http://schemas.microsoft.com/office/word/2016/wordml/cid" xmlns:w16="http://schemas.microsoft.com/office/word/2018/wordml" xmlns:w16sdtdh="http://schemas.microsoft.com/office/word/2020/wordml/sdtdatahash" xmlns:w16se="http://schemas.microsoft.com/office/word/2015/wordml/symex" mc:Ignorable="w14 w15 w16se w16cid w16 w16cex w16sdtdh">
   <w:docDefaults>
     <w:rPrDefault>
       <w:rPr>
@@ -1565,7 +2118,7 @@
   <w:style w:type="paragraph" w:default="1" w:styleId="Normal">
     <w:name w:val="Normal"/>
     <w:qFormat/>
-    <w:rsid w:val="00FE54E6"/>
+    <w:rsid w:val="002D5F3A"/>
   </w:style>
   <w:style w:type="paragraph" w:styleId="Ttulo1">
     <w:name w:val="heading 1"/>

</xml_diff>

<commit_message>
Artefacto 10 terminado y me la sudo lo cojoneh
</commit_message>
<xml_diff>
--- a/Plantillas Artefactos Word/PlantillaArtefacto10.docx
+++ b/Plantillas Artefactos Word/PlantillaArtefacto10.docx
@@ -1,6 +1,6 @@
 
 <file path=word/document.xml><?xml version="1.0" encoding="utf-8"?>
-<w:document xmlns:wpc="http://schemas.microsoft.com/office/word/2010/wordprocessingCanvas" xmlns:cx="http://schemas.microsoft.com/office/drawing/2014/chartex" xmlns:cx1="http://schemas.microsoft.com/office/drawing/2015/9/8/chartex" xmlns:cx2="http://schemas.microsoft.com/office/drawing/2015/10/21/chartex" xmlns:cx3="http://schemas.microsoft.com/office/drawing/2016/5/9/chartex" xmlns:cx4="http://schemas.microsoft.com/office/drawing/2016/5/10/chartex" xmlns:cx5="http://schemas.microsoft.com/office/drawing/2016/5/11/chartex" xmlns:cx6="http://schemas.microsoft.com/office/drawing/2016/5/12/chartex" xmlns:cx7="http://schemas.microsoft.com/office/drawing/2016/5/13/chartex" xmlns:cx8="http://schemas.microsoft.com/office/drawing/2016/5/14/chartex" xmlns:mc="http://schemas.openxmlformats.org/markup-compatibility/2006" xmlns:aink="http://schemas.microsoft.com/office/drawing/2016/ink" xmlns:am3d="http://schemas.microsoft.com/office/drawing/2017/model3d" xmlns:o="urn:schemas-microsoft-com:office:office" xmlns:oel="http://schemas.microsoft.com/office/2019/extlst" xmlns:r="http://schemas.openxmlformats.org/officeDocument/2006/relationships" xmlns:m="http://schemas.openxmlformats.org/officeDocument/2006/math" xmlns:v="urn:schemas-microsoft-com:vml" xmlns:wp14="http://schemas.microsoft.com/office/word/2010/wordprocessingDrawing" xmlns:wp="http://schemas.openxmlformats.org/drawingml/2006/wordprocessingDrawing" xmlns:w10="urn:schemas-microsoft-com:office:word" xmlns:w="http://schemas.openxmlformats.org/wordprocessingml/2006/main" xmlns:w14="http://schemas.microsoft.com/office/word/2010/wordml" xmlns:w15="http://schemas.microsoft.com/office/word/2012/wordml" xmlns:w16cex="http://schemas.microsoft.com/office/word/2018/wordml/cex" xmlns:w16cid="http://schemas.microsoft.com/office/word/2016/wordml/cid" xmlns:w16="http://schemas.microsoft.com/office/word/2018/wordml" xmlns:w16sdtdh="http://schemas.microsoft.com/office/word/2020/wordml/sdtdatahash" xmlns:w16se="http://schemas.microsoft.com/office/word/2015/wordml/symex" xmlns:wpg="http://schemas.microsoft.com/office/word/2010/wordprocessingGroup" xmlns:wpi="http://schemas.microsoft.com/office/word/2010/wordprocessingInk" xmlns:wne="http://schemas.microsoft.com/office/word/2006/wordml" xmlns:wps="http://schemas.microsoft.com/office/word/2010/wordprocessingShape" mc:Ignorable="w14 w15 w16se w16cid w16 w16cex w16sdtdh wp14">
+<w:document xmlns:wpc="http://schemas.microsoft.com/office/word/2010/wordprocessingCanvas" xmlns:cx="http://schemas.microsoft.com/office/drawing/2014/chartex" xmlns:cx1="http://schemas.microsoft.com/office/drawing/2015/9/8/chartex" xmlns:cx2="http://schemas.microsoft.com/office/drawing/2015/10/21/chartex" xmlns:cx3="http://schemas.microsoft.com/office/drawing/2016/5/9/chartex" xmlns:cx4="http://schemas.microsoft.com/office/drawing/2016/5/10/chartex" xmlns:cx5="http://schemas.microsoft.com/office/drawing/2016/5/11/chartex" xmlns:cx6="http://schemas.microsoft.com/office/drawing/2016/5/12/chartex" xmlns:cx7="http://schemas.microsoft.com/office/drawing/2016/5/13/chartex" xmlns:cx8="http://schemas.microsoft.com/office/drawing/2016/5/14/chartex" xmlns:mc="http://schemas.openxmlformats.org/markup-compatibility/2006" xmlns:aink="http://schemas.microsoft.com/office/drawing/2016/ink" xmlns:am3d="http://schemas.microsoft.com/office/drawing/2017/model3d" xmlns:o="urn:schemas-microsoft-com:office:office" xmlns:oel="http://schemas.microsoft.com/office/2019/extlst" xmlns:r="http://schemas.openxmlformats.org/officeDocument/2006/relationships" xmlns:m="http://schemas.openxmlformats.org/officeDocument/2006/math" xmlns:v="urn:schemas-microsoft-com:vml" xmlns:wp14="http://schemas.microsoft.com/office/word/2010/wordprocessingDrawing" xmlns:wp="http://schemas.openxmlformats.org/drawingml/2006/wordprocessingDrawing" xmlns:w10="urn:schemas-microsoft-com:office:word" xmlns:w="http://schemas.openxmlformats.org/wordprocessingml/2006/main" xmlns:w14="http://schemas.microsoft.com/office/word/2010/wordml" xmlns:w15="http://schemas.microsoft.com/office/word/2012/wordml" xmlns:w16cex="http://schemas.microsoft.com/office/word/2018/wordml/cex" xmlns:w16cid="http://schemas.microsoft.com/office/word/2016/wordml/cid" xmlns:w16="http://schemas.microsoft.com/office/word/2018/wordml" xmlns:w16du="http://schemas.microsoft.com/office/word/2023/wordml/word16du" xmlns:w16sdtdh="http://schemas.microsoft.com/office/word/2020/wordml/sdtdatahash" xmlns:w16sdtfl="http://schemas.microsoft.com/office/word/2024/wordml/sdtformatlock" xmlns:w16se="http://schemas.microsoft.com/office/word/2015/wordml/symex" xmlns:wpg="http://schemas.microsoft.com/office/word/2010/wordprocessingGroup" xmlns:wpi="http://schemas.microsoft.com/office/word/2010/wordprocessingInk" xmlns:wne="http://schemas.microsoft.com/office/word/2006/wordml" xmlns:wps="http://schemas.microsoft.com/office/word/2010/wordprocessingShape" mc:Ignorable="w14 w15 w16se w16cid w16 w16cex w16sdtdh w16sdtfl w16du wp14">
   <w:body>
     <w:sdt>
       <w:sdtPr>
@@ -41,7 +41,13 @@
               <w:tab w:val="right" w:leader="dot" w:pos="9736"/>
             </w:tabs>
             <w:rPr>
+              <w:rFonts w:eastAsiaTheme="minorEastAsia"/>
               <w:noProof/>
+              <w:kern w:val="2"/>
+              <w:sz w:val="24"/>
+              <w:szCs w:val="24"/>
+              <w:lang w:eastAsia="es-ES"/>
+              <w14:ligatures w14:val="standardContextual"/>
             </w:rPr>
           </w:pPr>
           <w:r>
@@ -65,7 +71,7 @@
             </w:rPr>
             <w:fldChar w:fldCharType="separate"/>
           </w:r>
-          <w:hyperlink w:anchor="_Toc24610238" w:history="1">
+          <w:hyperlink w:anchor="_Toc187253450" w:history="1">
             <w:r>
               <w:rPr>
                 <w:rStyle w:val="Hipervnculo"/>
@@ -92,7 +98,7 @@
                 <w:noProof/>
                 <w:webHidden/>
               </w:rPr>
-              <w:instrText xml:space="preserve"> PAGEREF _Toc24610238 \h </w:instrText>
+              <w:instrText xml:space="preserve"> PAGEREF _Toc187253450 \h </w:instrText>
             </w:r>
             <w:r>
               <w:rPr>
@@ -130,10 +136,16 @@
               <w:tab w:val="right" w:leader="dot" w:pos="9736"/>
             </w:tabs>
             <w:rPr>
+              <w:rFonts w:eastAsiaTheme="minorEastAsia"/>
               <w:noProof/>
+              <w:kern w:val="2"/>
+              <w:sz w:val="24"/>
+              <w:szCs w:val="24"/>
+              <w:lang w:eastAsia="es-ES"/>
+              <w14:ligatures w14:val="standardContextual"/>
             </w:rPr>
           </w:pPr>
-          <w:hyperlink w:anchor="_Toc24610239" w:history="1">
+          <w:hyperlink w:anchor="_Toc187253451" w:history="1">
             <w:r>
               <w:rPr>
                 <w:rStyle w:val="Hipervnculo"/>
@@ -160,7 +172,7 @@
                 <w:noProof/>
                 <w:webHidden/>
               </w:rPr>
-              <w:instrText xml:space="preserve"> PAGEREF _Toc24610239 \h </w:instrText>
+              <w:instrText xml:space="preserve"> PAGEREF _Toc187253451 \h </w:instrText>
             </w:r>
             <w:r>
               <w:rPr>
@@ -198,10 +210,16 @@
               <w:tab w:val="right" w:leader="dot" w:pos="9736"/>
             </w:tabs>
             <w:rPr>
+              <w:rFonts w:eastAsiaTheme="minorEastAsia"/>
               <w:noProof/>
+              <w:kern w:val="2"/>
+              <w:sz w:val="24"/>
+              <w:szCs w:val="24"/>
+              <w:lang w:eastAsia="es-ES"/>
+              <w14:ligatures w14:val="standardContextual"/>
             </w:rPr>
           </w:pPr>
-          <w:hyperlink w:anchor="_Toc24610240" w:history="1">
+          <w:hyperlink w:anchor="_Toc187253452" w:history="1">
             <w:r>
               <w:rPr>
                 <w:rStyle w:val="Hipervnculo"/>
@@ -228,7 +246,7 @@
                 <w:noProof/>
                 <w:webHidden/>
               </w:rPr>
-              <w:instrText xml:space="preserve"> PAGEREF _Toc24610240 \h </w:instrText>
+              <w:instrText xml:space="preserve"> PAGEREF _Toc187253452 \h </w:instrText>
             </w:r>
             <w:r>
               <w:rPr>
@@ -248,7 +266,7 @@
                 <w:noProof/>
                 <w:webHidden/>
               </w:rPr>
-              <w:t>1</w:t>
+              <w:t>2</w:t>
             </w:r>
             <w:r>
               <w:rPr>
@@ -266,16 +284,22 @@
               <w:tab w:val="right" w:leader="dot" w:pos="9736"/>
             </w:tabs>
             <w:rPr>
+              <w:rFonts w:eastAsiaTheme="minorEastAsia"/>
               <w:noProof/>
+              <w:kern w:val="2"/>
+              <w:sz w:val="24"/>
+              <w:szCs w:val="24"/>
+              <w:lang w:eastAsia="es-ES"/>
+              <w14:ligatures w14:val="standardContextual"/>
             </w:rPr>
           </w:pPr>
-          <w:hyperlink w:anchor="_Toc24610241" w:history="1">
+          <w:hyperlink w:anchor="_Toc187253453" w:history="1">
             <w:r>
               <w:rPr>
                 <w:rStyle w:val="Hipervnculo"/>
                 <w:noProof/>
               </w:rPr>
-              <w:t>10.2.1. Nombre del patrón 1</w:t>
+              <w:t>10.2.1. Fachada de Base de Datos</w:t>
             </w:r>
             <w:r>
               <w:rPr>
@@ -296,7 +320,7 @@
                 <w:noProof/>
                 <w:webHidden/>
               </w:rPr>
-              <w:instrText xml:space="preserve"> PAGEREF _Toc24610241 \h </w:instrText>
+              <w:instrText xml:space="preserve"> PAGEREF _Toc187253453 \h </w:instrText>
             </w:r>
             <w:r>
               <w:rPr>
@@ -316,7 +340,7 @@
                 <w:noProof/>
                 <w:webHidden/>
               </w:rPr>
-              <w:t>1</w:t>
+              <w:t>2</w:t>
             </w:r>
             <w:r>
               <w:rPr>
@@ -334,16 +358,22 @@
               <w:tab w:val="right" w:leader="dot" w:pos="9736"/>
             </w:tabs>
             <w:rPr>
+              <w:rFonts w:eastAsiaTheme="minorEastAsia"/>
               <w:noProof/>
+              <w:kern w:val="2"/>
+              <w:sz w:val="24"/>
+              <w:szCs w:val="24"/>
+              <w:lang w:eastAsia="es-ES"/>
+              <w14:ligatures w14:val="standardContextual"/>
             </w:rPr>
           </w:pPr>
-          <w:hyperlink w:anchor="_Toc24610242" w:history="1">
+          <w:hyperlink w:anchor="_Toc187253454" w:history="1">
             <w:r>
               <w:rPr>
                 <w:rStyle w:val="Hipervnculo"/>
                 <w:noProof/>
               </w:rPr>
-              <w:t>10.2.2. Nombre del patrón 2</w:t>
+              <w:t>10.2.2. Experto</w:t>
             </w:r>
             <w:r>
               <w:rPr>
@@ -364,7 +394,7 @@
                 <w:noProof/>
                 <w:webHidden/>
               </w:rPr>
-              <w:instrText xml:space="preserve"> PAGEREF _Toc24610242 \h </w:instrText>
+              <w:instrText xml:space="preserve"> PAGEREF _Toc187253454 \h </w:instrText>
             </w:r>
             <w:r>
               <w:rPr>
@@ -384,7 +414,7 @@
                 <w:noProof/>
                 <w:webHidden/>
               </w:rPr>
-              <w:t>1</w:t>
+              <w:t>3</w:t>
             </w:r>
             <w:r>
               <w:rPr>
@@ -402,16 +432,22 @@
               <w:tab w:val="right" w:leader="dot" w:pos="9736"/>
             </w:tabs>
             <w:rPr>
+              <w:rFonts w:eastAsiaTheme="minorEastAsia"/>
               <w:noProof/>
+              <w:kern w:val="2"/>
+              <w:sz w:val="24"/>
+              <w:szCs w:val="24"/>
+              <w:lang w:eastAsia="es-ES"/>
+              <w14:ligatures w14:val="standardContextual"/>
             </w:rPr>
           </w:pPr>
-          <w:hyperlink w:anchor="_Toc24610243" w:history="1">
+          <w:hyperlink w:anchor="_Toc187253455" w:history="1">
             <w:r>
               <w:rPr>
                 <w:rStyle w:val="Hipervnculo"/>
                 <w:noProof/>
               </w:rPr>
-              <w:t>10.2.3. Nombre del patrón 3</w:t>
+              <w:t>10.2.3. Creador</w:t>
             </w:r>
             <w:r>
               <w:rPr>
@@ -432,7 +468,7 @@
                 <w:noProof/>
                 <w:webHidden/>
               </w:rPr>
-              <w:instrText xml:space="preserve"> PAGEREF _Toc24610243 \h </w:instrText>
+              <w:instrText xml:space="preserve"> PAGEREF _Toc187253455 \h </w:instrText>
             </w:r>
             <w:r>
               <w:rPr>
@@ -452,7 +488,377 @@
                 <w:noProof/>
                 <w:webHidden/>
               </w:rPr>
-              <w:t>1</w:t>
+              <w:t>4</w:t>
+            </w:r>
+            <w:r>
+              <w:rPr>
+                <w:noProof/>
+                <w:webHidden/>
+              </w:rPr>
+              <w:fldChar w:fldCharType="end"/>
+            </w:r>
+          </w:hyperlink>
+        </w:p>
+        <w:p>
+          <w:pPr>
+            <w:pStyle w:val="TDC1"/>
+            <w:tabs>
+              <w:tab w:val="right" w:leader="dot" w:pos="9736"/>
+            </w:tabs>
+            <w:rPr>
+              <w:rFonts w:eastAsiaTheme="minorEastAsia"/>
+              <w:noProof/>
+              <w:kern w:val="2"/>
+              <w:sz w:val="24"/>
+              <w:szCs w:val="24"/>
+              <w:lang w:eastAsia="es-ES"/>
+              <w14:ligatures w14:val="standardContextual"/>
+            </w:rPr>
+          </w:pPr>
+          <w:hyperlink w:anchor="_Toc187253456" w:history="1">
+            <w:r>
+              <w:rPr>
+                <w:rStyle w:val="Hipervnculo"/>
+                <w:noProof/>
+              </w:rPr>
+              <w:t>Anexo. Diagramas de colaboracion con clase experto</w:t>
+            </w:r>
+            <w:r>
+              <w:rPr>
+                <w:noProof/>
+                <w:webHidden/>
+              </w:rPr>
+              <w:tab/>
+            </w:r>
+            <w:r>
+              <w:rPr>
+                <w:noProof/>
+                <w:webHidden/>
+              </w:rPr>
+              <w:fldChar w:fldCharType="begin"/>
+            </w:r>
+            <w:r>
+              <w:rPr>
+                <w:noProof/>
+                <w:webHidden/>
+              </w:rPr>
+              <w:instrText xml:space="preserve"> PAGEREF _Toc187253456 \h </w:instrText>
+            </w:r>
+            <w:r>
+              <w:rPr>
+                <w:noProof/>
+                <w:webHidden/>
+              </w:rPr>
+            </w:r>
+            <w:r>
+              <w:rPr>
+                <w:noProof/>
+                <w:webHidden/>
+              </w:rPr>
+              <w:fldChar w:fldCharType="separate"/>
+            </w:r>
+            <w:r>
+              <w:rPr>
+                <w:noProof/>
+                <w:webHidden/>
+              </w:rPr>
+              <w:t>5</w:t>
+            </w:r>
+            <w:r>
+              <w:rPr>
+                <w:noProof/>
+                <w:webHidden/>
+              </w:rPr>
+              <w:fldChar w:fldCharType="end"/>
+            </w:r>
+          </w:hyperlink>
+        </w:p>
+        <w:p>
+          <w:pPr>
+            <w:pStyle w:val="TDC2"/>
+            <w:tabs>
+              <w:tab w:val="right" w:leader="dot" w:pos="9736"/>
+            </w:tabs>
+            <w:rPr>
+              <w:rFonts w:eastAsiaTheme="minorEastAsia"/>
+              <w:noProof/>
+              <w:kern w:val="2"/>
+              <w:sz w:val="24"/>
+              <w:szCs w:val="24"/>
+              <w:lang w:eastAsia="es-ES"/>
+              <w14:ligatures w14:val="standardContextual"/>
+            </w:rPr>
+          </w:pPr>
+          <w:hyperlink w:anchor="_Toc187253457" w:history="1">
+            <w:r>
+              <w:rPr>
+                <w:rStyle w:val="Hipervnculo"/>
+                <w:noProof/>
+              </w:rPr>
+              <w:t>Caso de Uso – Modificar elementos SW</w:t>
+            </w:r>
+            <w:r>
+              <w:rPr>
+                <w:noProof/>
+                <w:webHidden/>
+              </w:rPr>
+              <w:tab/>
+            </w:r>
+            <w:r>
+              <w:rPr>
+                <w:noProof/>
+                <w:webHidden/>
+              </w:rPr>
+              <w:fldChar w:fldCharType="begin"/>
+            </w:r>
+            <w:r>
+              <w:rPr>
+                <w:noProof/>
+                <w:webHidden/>
+              </w:rPr>
+              <w:instrText xml:space="preserve"> PAGEREF _Toc187253457 \h </w:instrText>
+            </w:r>
+            <w:r>
+              <w:rPr>
+                <w:noProof/>
+                <w:webHidden/>
+              </w:rPr>
+            </w:r>
+            <w:r>
+              <w:rPr>
+                <w:noProof/>
+                <w:webHidden/>
+              </w:rPr>
+              <w:fldChar w:fldCharType="separate"/>
+            </w:r>
+            <w:r>
+              <w:rPr>
+                <w:noProof/>
+                <w:webHidden/>
+              </w:rPr>
+              <w:t>5</w:t>
+            </w:r>
+            <w:r>
+              <w:rPr>
+                <w:noProof/>
+                <w:webHidden/>
+              </w:rPr>
+              <w:fldChar w:fldCharType="end"/>
+            </w:r>
+          </w:hyperlink>
+        </w:p>
+        <w:p>
+          <w:pPr>
+            <w:pStyle w:val="TDC2"/>
+            <w:tabs>
+              <w:tab w:val="right" w:leader="dot" w:pos="9736"/>
+            </w:tabs>
+            <w:rPr>
+              <w:rFonts w:eastAsiaTheme="minorEastAsia"/>
+              <w:noProof/>
+              <w:kern w:val="2"/>
+              <w:sz w:val="24"/>
+              <w:szCs w:val="24"/>
+              <w:lang w:eastAsia="es-ES"/>
+              <w14:ligatures w14:val="standardContextual"/>
+            </w:rPr>
+          </w:pPr>
+          <w:hyperlink w:anchor="_Toc187253458" w:history="1">
+            <w:r>
+              <w:rPr>
+                <w:rStyle w:val="Hipervnculo"/>
+                <w:noProof/>
+              </w:rPr>
+              <w:t>Caso de Uso – Crear tareas asociadas a petición</w:t>
+            </w:r>
+            <w:r>
+              <w:rPr>
+                <w:noProof/>
+                <w:webHidden/>
+              </w:rPr>
+              <w:tab/>
+            </w:r>
+            <w:r>
+              <w:rPr>
+                <w:noProof/>
+                <w:webHidden/>
+              </w:rPr>
+              <w:fldChar w:fldCharType="begin"/>
+            </w:r>
+            <w:r>
+              <w:rPr>
+                <w:noProof/>
+                <w:webHidden/>
+              </w:rPr>
+              <w:instrText xml:space="preserve"> PAGEREF _Toc187253458 \h </w:instrText>
+            </w:r>
+            <w:r>
+              <w:rPr>
+                <w:noProof/>
+                <w:webHidden/>
+              </w:rPr>
+            </w:r>
+            <w:r>
+              <w:rPr>
+                <w:noProof/>
+                <w:webHidden/>
+              </w:rPr>
+              <w:fldChar w:fldCharType="separate"/>
+            </w:r>
+            <w:r>
+              <w:rPr>
+                <w:noProof/>
+                <w:webHidden/>
+              </w:rPr>
+              <w:t>5</w:t>
+            </w:r>
+            <w:r>
+              <w:rPr>
+                <w:noProof/>
+                <w:webHidden/>
+              </w:rPr>
+              <w:fldChar w:fldCharType="end"/>
+            </w:r>
+          </w:hyperlink>
+        </w:p>
+        <w:p>
+          <w:pPr>
+            <w:pStyle w:val="TDC2"/>
+            <w:tabs>
+              <w:tab w:val="right" w:leader="dot" w:pos="9736"/>
+            </w:tabs>
+            <w:rPr>
+              <w:rFonts w:eastAsiaTheme="minorEastAsia"/>
+              <w:noProof/>
+              <w:kern w:val="2"/>
+              <w:sz w:val="24"/>
+              <w:szCs w:val="24"/>
+              <w:lang w:eastAsia="es-ES"/>
+              <w14:ligatures w14:val="standardContextual"/>
+            </w:rPr>
+          </w:pPr>
+          <w:hyperlink w:anchor="_Toc187253459" w:history="1">
+            <w:r>
+              <w:rPr>
+                <w:rStyle w:val="Hipervnculo"/>
+                <w:noProof/>
+              </w:rPr>
+              <w:t>Caso de Uso – Borra usuarios cliente</w:t>
+            </w:r>
+            <w:r>
+              <w:rPr>
+                <w:noProof/>
+                <w:webHidden/>
+              </w:rPr>
+              <w:tab/>
+            </w:r>
+            <w:r>
+              <w:rPr>
+                <w:noProof/>
+                <w:webHidden/>
+              </w:rPr>
+              <w:fldChar w:fldCharType="begin"/>
+            </w:r>
+            <w:r>
+              <w:rPr>
+                <w:noProof/>
+                <w:webHidden/>
+              </w:rPr>
+              <w:instrText xml:space="preserve"> PAGEREF _Toc187253459 \h </w:instrText>
+            </w:r>
+            <w:r>
+              <w:rPr>
+                <w:noProof/>
+                <w:webHidden/>
+              </w:rPr>
+            </w:r>
+            <w:r>
+              <w:rPr>
+                <w:noProof/>
+                <w:webHidden/>
+              </w:rPr>
+              <w:fldChar w:fldCharType="separate"/>
+            </w:r>
+            <w:r>
+              <w:rPr>
+                <w:noProof/>
+                <w:webHidden/>
+              </w:rPr>
+              <w:t>6</w:t>
+            </w:r>
+            <w:r>
+              <w:rPr>
+                <w:noProof/>
+                <w:webHidden/>
+              </w:rPr>
+              <w:fldChar w:fldCharType="end"/>
+            </w:r>
+          </w:hyperlink>
+        </w:p>
+        <w:p>
+          <w:pPr>
+            <w:pStyle w:val="TDC2"/>
+            <w:tabs>
+              <w:tab w:val="right" w:leader="dot" w:pos="9736"/>
+            </w:tabs>
+            <w:rPr>
+              <w:rFonts w:eastAsiaTheme="minorEastAsia"/>
+              <w:noProof/>
+              <w:kern w:val="2"/>
+              <w:sz w:val="24"/>
+              <w:szCs w:val="24"/>
+              <w:lang w:eastAsia="es-ES"/>
+              <w14:ligatures w14:val="standardContextual"/>
+            </w:rPr>
+          </w:pPr>
+          <w:hyperlink w:anchor="_Toc187253460" w:history="1">
+            <w:r>
+              <w:rPr>
+                <w:rStyle w:val="Hipervnculo"/>
+                <w:noProof/>
+              </w:rPr>
+              <w:t>Caso de Uso – Cargar ficheros XML</w:t>
+            </w:r>
+            <w:r>
+              <w:rPr>
+                <w:noProof/>
+                <w:webHidden/>
+              </w:rPr>
+              <w:tab/>
+            </w:r>
+            <w:r>
+              <w:rPr>
+                <w:noProof/>
+                <w:webHidden/>
+              </w:rPr>
+              <w:fldChar w:fldCharType="begin"/>
+            </w:r>
+            <w:r>
+              <w:rPr>
+                <w:noProof/>
+                <w:webHidden/>
+              </w:rPr>
+              <w:instrText xml:space="preserve"> PAGEREF _Toc187253460 \h </w:instrText>
+            </w:r>
+            <w:r>
+              <w:rPr>
+                <w:noProof/>
+                <w:webHidden/>
+              </w:rPr>
+            </w:r>
+            <w:r>
+              <w:rPr>
+                <w:noProof/>
+                <w:webHidden/>
+              </w:rPr>
+              <w:fldChar w:fldCharType="separate"/>
+            </w:r>
+            <w:r>
+              <w:rPr>
+                <w:noProof/>
+                <w:webHidden/>
+              </w:rPr>
+              <w:t>7</w:t>
             </w:r>
             <w:r>
               <w:rPr>
@@ -496,7 +902,7 @@
           <w:szCs w:val="40"/>
         </w:rPr>
       </w:pPr>
-      <w:bookmarkStart w:id="0" w:name="_Toc24610238"/>
+      <w:bookmarkStart w:id="0" w:name="_Toc187253450"/>
       <w:r>
         <w:rPr>
           <w:sz w:val="40"/>
@@ -525,7 +931,7 @@
         <w:pStyle w:val="Ttulo1"/>
         <w:jc w:val="both"/>
       </w:pPr>
-      <w:bookmarkStart w:id="1" w:name="_Toc24610239"/>
+      <w:bookmarkStart w:id="1" w:name="_Toc187253451"/>
       <w:r>
         <w:t>10</w:t>
       </w:r>
@@ -583,26 +989,60 @@
         <w:jc w:val="both"/>
       </w:pPr>
       <w:r>
-        <w:t xml:space="preserve">Para conseguir desacoplar los objetos del dominio y las vistas además de gestionar correctamente los eventos generados por los actores, hemos recurrido a una arquitectura MVC. Gracias a esta, conseguimos que el intermediario entre los objetos de dominio y las vistas sea únicamente el controlador. </w:t>
-      </w:r>
-      <w:r>
-        <w:t>Actúa</w:t>
-      </w:r>
-      <w:r>
-        <w:t xml:space="preserve"> como nexo de conexión entre ambos elementos, trasladando a la vista los datos que se requieran del modelo, y viceversa. Decidirá </w:t>
-      </w:r>
-      <w:r>
-        <w:t>qué</w:t>
-      </w:r>
-      <w:r>
-        <w:t xml:space="preserve"> elementos del modelo intervienen para responder a cada evento del sistema y aportar esos datos. Por ello, para cada posible evento generado por un autor el controlador queda dotado de las funciones necesarias para pedir a las clases de dominio que realicen su parte del trabajo en el momento y orden que este decide.</w:t>
-      </w:r>
-    </w:p>
-    <w:p>
-      <w:pPr>
-        <w:jc w:val="both"/>
-      </w:pPr>
-      <w:r>
+        <w:t>Para conseguir desacoplar los objetos del dominio y las vistas además de gestionar correctamente los eventos generados por los actores, hemos recurrido a una arquitectura MVC. Gracias a esta, conseguimos que el intermediario entre los objetos de dominio y las vistas sea únicamente el controlador. Actúa como nexo de conexión entre ambos elementos, trasladando a la vista los datos que se requieran del modelo, y viceversa. Decidirá qué elementos del modelo intervienen para responder a cada evento del sistema y aportar esos datos. Por ello, para cada posible evento generado por un autor el controlador queda dotado de las funciones necesarias para pedir a las clases de dominio que realicen su parte del trabajo en el momento y orden que este decide.</w:t>
+      </w:r>
+    </w:p>
+    <w:p>
+      <w:pPr>
+        <w:jc w:val="both"/>
+      </w:pPr>
+    </w:p>
+    <w:p>
+      <w:pPr>
+        <w:jc w:val="both"/>
+      </w:pPr>
+    </w:p>
+    <w:p>
+      <w:pPr>
+        <w:jc w:val="both"/>
+      </w:pPr>
+    </w:p>
+    <w:p>
+      <w:pPr>
+        <w:jc w:val="both"/>
+      </w:pPr>
+    </w:p>
+    <w:p>
+      <w:pPr>
+        <w:jc w:val="both"/>
+      </w:pPr>
+    </w:p>
+    <w:p>
+      <w:pPr>
+        <w:jc w:val="both"/>
+      </w:pPr>
+    </w:p>
+    <w:p>
+      <w:pPr>
+        <w:jc w:val="both"/>
+      </w:pPr>
+    </w:p>
+    <w:p>
+      <w:pPr>
+        <w:jc w:val="both"/>
+      </w:pPr>
+    </w:p>
+    <w:p>
+      <w:pPr>
+        <w:jc w:val="both"/>
+      </w:pPr>
+    </w:p>
+    <w:p>
+      <w:pPr>
+        <w:jc w:val="both"/>
+      </w:pPr>
+      <w:r>
+        <w:lastRenderedPageBreak/>
         <w:t>Arquitectura MVC gráfica:</w:t>
       </w:r>
     </w:p>
@@ -674,243 +1114,243 @@
         <w:pStyle w:val="Ttulo1"/>
         <w:jc w:val="both"/>
       </w:pPr>
-      <w:bookmarkStart w:id="2" w:name="_Toc24610240"/>
-      <w:r>
+      <w:bookmarkStart w:id="2" w:name="_Toc187253452"/>
+      <w:r>
+        <w:t>10</w:t>
+      </w:r>
+      <w:r>
+        <w:t xml:space="preserve">.2. </w:t>
+      </w:r>
+      <w:r>
+        <w:t>Patrones de diseño</w:t>
+      </w:r>
+      <w:bookmarkEnd w:id="2"/>
+    </w:p>
+    <w:p>
+      <w:pPr>
+        <w:jc w:val="both"/>
+        <w:rPr>
+          <w:rStyle w:val="nfasisintenso"/>
+        </w:rPr>
+      </w:pPr>
+      <w:r>
+        <w:rPr>
+          <w:rStyle w:val="nfasisintenso"/>
+        </w:rPr>
+        <w:t>&lt;</w:t>
+      </w:r>
+      <w:r>
+        <w:rPr>
+          <w:rStyle w:val="nfasisintenso"/>
+        </w:rPr>
+        <w:t>Para cada uno de los patrones de diseño elegidos, al menos tres, explicación textual de como se ha utilizado el patrón e imagen del diagrama (clases y/o colaboración) en el que se vea su aplicación</w:t>
+      </w:r>
+      <w:r>
+        <w:rPr>
+          <w:rStyle w:val="nfasisintenso"/>
+        </w:rPr>
+        <w:t>.</w:t>
+      </w:r>
+      <w:r>
+        <w:rPr>
+          <w:rStyle w:val="nfasisintenso"/>
+        </w:rPr>
+        <w:t xml:space="preserve"> Se utilizarán patrones vistos en teoría y no se puede utilizar el patón Controlador ya que se usa en el patrón de arquitectura</w:t>
+      </w:r>
+      <w:r>
+        <w:rPr>
+          <w:rStyle w:val="nfasisintenso"/>
+        </w:rPr>
+        <w:t>&gt;</w:t>
+      </w:r>
+    </w:p>
+    <w:p>
+      <w:pPr>
+        <w:pStyle w:val="Ttulo2"/>
+      </w:pPr>
+      <w:bookmarkStart w:id="3" w:name="_Toc187253453"/>
+      <w:r>
+        <w:t>10</w:t>
+      </w:r>
+      <w:r>
+        <w:t>.</w:t>
+      </w:r>
+      <w:r>
+        <w:t>2.1</w:t>
+      </w:r>
+      <w:r>
+        <w:t xml:space="preserve">. </w:t>
+      </w:r>
+      <w:r>
+        <w:t>Fachada de Base de Datos</w:t>
+      </w:r>
+      <w:bookmarkEnd w:id="3"/>
+    </w:p>
+    <w:p>
+      <w:pPr>
+        <w:jc w:val="both"/>
+        <w:rPr>
+          <w:iCs/>
+        </w:rPr>
+      </w:pPr>
+      <w:r>
+        <w:rPr>
+          <w:iCs/>
+        </w:rPr>
+        <w:t>La fachada ofrece una interfaz única</w:t>
+      </w:r>
+      <w:r>
+        <w:rPr>
+          <w:iCs/>
+        </w:rPr>
+        <w:t xml:space="preserve"> y común</w:t>
+      </w:r>
+      <w:r>
+        <w:rPr>
+          <w:iCs/>
+        </w:rPr>
+        <w:t xml:space="preserve"> al servidor de base de datos para todas las clases y funciones del sistema. </w:t>
+      </w:r>
+    </w:p>
+    <w:p>
+      <w:pPr>
+        <w:jc w:val="both"/>
+        <w:rPr>
+          <w:iCs/>
+        </w:rPr>
+      </w:pPr>
+      <w:r>
+        <w:rPr>
+          <w:iCs/>
+        </w:rPr>
+        <w:t xml:space="preserve">Se ha implementado como una única clase </w:t>
+      </w:r>
+      <w:r>
+        <w:rPr>
+          <w:iCs/>
+        </w:rPr>
+        <w:t>con métodos para seleccionar, insertar y eliminar instancias de cada tabla de la base de datos. Salvo por las clases hijas cada clase está relacionada con una tabla en la base de datos. Las clases con relación de herencia comparten tabla en el modelo relacional.</w:t>
+      </w:r>
+    </w:p>
+    <w:p>
+      <w:pPr>
+        <w:jc w:val="both"/>
+        <w:rPr>
+          <w:iCs/>
+        </w:rPr>
+      </w:pPr>
+      <w:r>
+        <w:rPr>
+          <w:iCs/>
+        </w:rPr>
+        <w:t xml:space="preserve">Como cada método de la fachada está relacionado a una clase, la manera por las que las clases llaman a la fachada es mediante un método con visibilidad protegida en la clase que llama a la fachada. Es decir, las clases tienen métodos protegidos que llaman a los métodos respectivos de la fachada, los cuales son de visibilidad pública. </w:t>
+      </w:r>
+    </w:p>
+    <w:p>
+      <w:pPr>
+        <w:jc w:val="both"/>
+        <w:rPr>
+          <w:iCs/>
+        </w:rPr>
+      </w:pPr>
+      <w:r>
+        <w:rPr>
+          <w:iCs/>
+        </w:rPr>
+        <w:t>Los métodos protegidos en las clases se utilizan mediante llamadas por el resto de los métodos de la propia clase, así pueden trabajar con la base de datos sin requerir manejarla directamente.</w:t>
+      </w:r>
+    </w:p>
+    <w:p>
+      <w:pPr>
+        <w:jc w:val="both"/>
+        <w:rPr>
+          <w:iCs/>
+        </w:rPr>
+      </w:pPr>
+      <w:r>
+        <w:rPr>
+          <w:iCs/>
+        </w:rPr>
+        <w:t>Por</w:t>
+      </w:r>
+      <w:r>
+        <w:rPr>
+          <w:iCs/>
+        </w:rPr>
+        <w:t xml:space="preserve"> esta solución se aumenta la cohesión relacionando directamente todas las clases con la base de datos</w:t>
+      </w:r>
+      <w:r>
+        <w:rPr>
+          <w:iCs/>
+        </w:rPr>
+        <w:t>.</w:t>
+      </w:r>
+      <w:r>
+        <w:rPr>
+          <w:iCs/>
+        </w:rPr>
+        <w:t xml:space="preserve"> </w:t>
+      </w:r>
+      <w:r>
+        <w:rPr>
+          <w:iCs/>
+        </w:rPr>
+        <w:t>También r</w:t>
+      </w:r>
+      <w:r>
+        <w:rPr>
+          <w:iCs/>
+        </w:rPr>
+        <w:t>educe el acoplamiento ya que existe una clase intermedia entre los métodos llamadores y la propia base de datos. Gracias a este patrón la mantenibilidad se ve beneficiada y debería de significar un aumento en la calidad y rendimiento totales de la aplicación.</w:t>
+      </w:r>
+      <w:r>
+        <w:rPr>
+          <w:iCs/>
+        </w:rPr>
+        <w:t xml:space="preserve"> </w:t>
+      </w:r>
+    </w:p>
+    <w:p>
+      <w:pPr>
+        <w:jc w:val="both"/>
+        <w:rPr>
+          <w:iCs/>
+        </w:rPr>
+      </w:pPr>
+      <w:r>
+        <w:rPr>
+          <w:iCs/>
+        </w:rPr>
+        <w:t xml:space="preserve">Como ejemplo de una aplicación del patrón fachada, este es el diagrama que representa las relaciones con la clase </w:t>
+      </w:r>
+      <w:proofErr w:type="spellStart"/>
+      <w:r>
+        <w:rPr>
+          <w:iCs/>
+        </w:rPr>
+        <w:t>Fachada_BD</w:t>
+      </w:r>
+      <w:proofErr w:type="spellEnd"/>
+      <w:r>
+        <w:rPr>
+          <w:iCs/>
+        </w:rPr>
+        <w:t xml:space="preserve"> para gestionar las instancias de clase Tareas. (Por simplificar el diagrama no se han incluido atributos ni parámetros, solo los métodos relacionados y si son públicos, privados o protegidos).</w:t>
+      </w:r>
+    </w:p>
+    <w:p>
+      <w:pPr>
+        <w:jc w:val="both"/>
+        <w:rPr>
+          <w:iCs/>
+        </w:rPr>
+      </w:pPr>
+      <w:r>
+        <w:rPr>
+          <w:iCs/>
+          <w:noProof/>
+        </w:rPr>
         <w:lastRenderedPageBreak/>
-        <w:t>10</w:t>
-      </w:r>
-      <w:r>
-        <w:t xml:space="preserve">.2. </w:t>
-      </w:r>
-      <w:r>
-        <w:t>Patrones de diseño</w:t>
-      </w:r>
-      <w:bookmarkEnd w:id="2"/>
-    </w:p>
-    <w:p>
-      <w:pPr>
-        <w:jc w:val="both"/>
-        <w:rPr>
-          <w:rStyle w:val="nfasisintenso"/>
-        </w:rPr>
-      </w:pPr>
-      <w:r>
-        <w:rPr>
-          <w:rStyle w:val="nfasisintenso"/>
-        </w:rPr>
-        <w:t>&lt;</w:t>
-      </w:r>
-      <w:r>
-        <w:rPr>
-          <w:rStyle w:val="nfasisintenso"/>
-        </w:rPr>
-        <w:t>Para cada uno de los patrones de diseño elegidos, al menos tres, explicación textual de como se ha utilizado el patrón e imagen del diagrama (clases y/o colaboración) en el que se vea su aplicación</w:t>
-      </w:r>
-      <w:r>
-        <w:rPr>
-          <w:rStyle w:val="nfasisintenso"/>
-        </w:rPr>
-        <w:t>.</w:t>
-      </w:r>
-      <w:r>
-        <w:rPr>
-          <w:rStyle w:val="nfasisintenso"/>
-        </w:rPr>
-        <w:t xml:space="preserve"> Se utilizarán patrones vistos en teoría y no se puede utilizar el patón Controlador ya que se usa en el patrón de arquitectura</w:t>
-      </w:r>
-      <w:r>
-        <w:rPr>
-          <w:rStyle w:val="nfasisintenso"/>
-        </w:rPr>
-        <w:t>&gt;</w:t>
-      </w:r>
-    </w:p>
-    <w:p>
-      <w:pPr>
-        <w:pStyle w:val="Ttulo2"/>
-      </w:pPr>
-      <w:bookmarkStart w:id="3" w:name="_Toc24610241"/>
-      <w:r>
-        <w:t>10</w:t>
-      </w:r>
-      <w:r>
-        <w:t>.</w:t>
-      </w:r>
-      <w:r>
-        <w:t>2.1</w:t>
-      </w:r>
-      <w:r>
-        <w:t xml:space="preserve">. </w:t>
-      </w:r>
-      <w:bookmarkEnd w:id="3"/>
-      <w:r>
-        <w:t>Fachada de Base de Datos</w:t>
-      </w:r>
-    </w:p>
-    <w:p>
-      <w:pPr>
-        <w:jc w:val="both"/>
-        <w:rPr>
-          <w:iCs/>
-        </w:rPr>
-      </w:pPr>
-      <w:r>
-        <w:rPr>
-          <w:iCs/>
-        </w:rPr>
-        <w:t>La fachada ofrece una interfaz única</w:t>
-      </w:r>
-      <w:r>
-        <w:rPr>
-          <w:iCs/>
-        </w:rPr>
-        <w:t xml:space="preserve"> y común</w:t>
-      </w:r>
-      <w:r>
-        <w:rPr>
-          <w:iCs/>
-        </w:rPr>
-        <w:t xml:space="preserve"> al servidor de base de datos para todas las clases y funciones del sistema. </w:t>
-      </w:r>
-    </w:p>
-    <w:p>
-      <w:pPr>
-        <w:jc w:val="both"/>
-        <w:rPr>
-          <w:iCs/>
-        </w:rPr>
-      </w:pPr>
-      <w:r>
-        <w:rPr>
-          <w:iCs/>
-        </w:rPr>
-        <w:t xml:space="preserve">Se ha implementado como una única clase </w:t>
-      </w:r>
-      <w:r>
-        <w:rPr>
-          <w:iCs/>
-        </w:rPr>
-        <w:t>con métodos para seleccionar, insertar y eliminar instancias de cada tabla de la base de datos. Salvo por las clases hijas cada clase está relacionada con una tabla en la base de datos. Las clases con relación de herencia comparten tabla en el modelo relacional.</w:t>
-      </w:r>
-    </w:p>
-    <w:p>
-      <w:pPr>
-        <w:jc w:val="both"/>
-        <w:rPr>
-          <w:iCs/>
-        </w:rPr>
-      </w:pPr>
-      <w:r>
-        <w:rPr>
-          <w:iCs/>
-        </w:rPr>
-        <w:t xml:space="preserve">Como cada método de la fachada está relacionado a una clase, la manera por las que las clases llaman a la fachada es mediante un método con visibilidad protegida en la clase que llama a la fachada. Es decir, las clases tienen métodos protegidos que llaman a los métodos respectivos de la fachada, los cuales son de visibilidad pública. </w:t>
-      </w:r>
-    </w:p>
-    <w:p>
-      <w:pPr>
-        <w:jc w:val="both"/>
-        <w:rPr>
-          <w:iCs/>
-        </w:rPr>
-      </w:pPr>
-      <w:r>
-        <w:rPr>
-          <w:iCs/>
-        </w:rPr>
-        <w:t>Los métodos protegidos en las clases se utilizan mediante llamadas por el resto de los métodos de la propia clase, así pueden trabajar con la base de datos sin requerir manejarla directamente.</w:t>
-      </w:r>
-    </w:p>
-    <w:p>
-      <w:pPr>
-        <w:jc w:val="both"/>
-        <w:rPr>
-          <w:iCs/>
-        </w:rPr>
-      </w:pPr>
-      <w:r>
-        <w:rPr>
-          <w:iCs/>
-        </w:rPr>
-        <w:t>Por</w:t>
-      </w:r>
-      <w:r>
-        <w:rPr>
-          <w:iCs/>
-        </w:rPr>
-        <w:t xml:space="preserve"> esta solución se aumenta la cohesión relacionando directamente todas las clases con la base de datos</w:t>
-      </w:r>
-      <w:r>
-        <w:rPr>
-          <w:iCs/>
-        </w:rPr>
-        <w:t>.</w:t>
-      </w:r>
-      <w:r>
-        <w:rPr>
-          <w:iCs/>
-        </w:rPr>
-        <w:t xml:space="preserve"> </w:t>
-      </w:r>
-      <w:r>
-        <w:rPr>
-          <w:iCs/>
-        </w:rPr>
-        <w:t>También r</w:t>
-      </w:r>
-      <w:r>
-        <w:rPr>
-          <w:iCs/>
-        </w:rPr>
-        <w:t>educe el acoplamiento ya que existe una clase intermedia entre los métodos llamadores y la propia base de datos. Gracias a este patrón la mantenibilidad se ve beneficiada y debería de significar un aumento en la calidad y rendimiento totales de la aplicación.</w:t>
-      </w:r>
-      <w:r>
-        <w:rPr>
-          <w:iCs/>
-        </w:rPr>
-        <w:t xml:space="preserve"> </w:t>
-      </w:r>
-    </w:p>
-    <w:p>
-      <w:pPr>
-        <w:jc w:val="both"/>
-        <w:rPr>
-          <w:iCs/>
-        </w:rPr>
-      </w:pPr>
-      <w:r>
-        <w:rPr>
-          <w:iCs/>
-        </w:rPr>
-        <w:t xml:space="preserve">Como ejemplo de una aplicación del patrón fachada, este es el diagrama que representa las relaciones con la clase </w:t>
-      </w:r>
-      <w:proofErr w:type="spellStart"/>
-      <w:r>
-        <w:rPr>
-          <w:iCs/>
-        </w:rPr>
-        <w:t>Fachada_BD</w:t>
-      </w:r>
-      <w:proofErr w:type="spellEnd"/>
-      <w:r>
-        <w:rPr>
-          <w:iCs/>
-        </w:rPr>
-        <w:t xml:space="preserve"> para gestionar las instancias de clase Tareas. (Por simplificar el diagrama no se han incluido atributos ni parámetros, solo los métodos relacionados y si son públicos, privados o protegidos).</w:t>
-      </w:r>
-    </w:p>
-    <w:p>
-      <w:pPr>
-        <w:jc w:val="both"/>
-        <w:rPr>
-          <w:iCs/>
-        </w:rPr>
-      </w:pPr>
-      <w:r>
-        <w:rPr>
-          <w:iCs/>
-          <w:noProof/>
-        </w:rPr>
         <w:drawing>
           <wp:inline distT="0" distB="0" distL="0" distR="0" wp14:anchorId="4FF66785" wp14:editId="1DBD3662">
             <wp:extent cx="6188710" cy="2413635"/>
@@ -960,14 +1400,14 @@
       <w:pPr>
         <w:pStyle w:val="Ttulo2"/>
       </w:pPr>
-      <w:bookmarkStart w:id="4" w:name="_Toc24610242"/>
+      <w:bookmarkStart w:id="4" w:name="_Toc187253454"/>
       <w:r>
         <w:t xml:space="preserve">10.2.2. </w:t>
       </w:r>
+      <w:r>
+        <w:t>Experto</w:t>
+      </w:r>
       <w:bookmarkEnd w:id="4"/>
-      <w:r>
-        <w:t>Experto</w:t>
-      </w:r>
     </w:p>
     <w:p>
       <w:pPr>
@@ -990,55 +1430,65 @@
       </w:r>
       <w:proofErr w:type="spellEnd"/>
       <w:r>
+        <w:t>,</w:t>
+      </w:r>
+      <w:r>
+        <w:t xml:space="preserve"> Elemento-Elemento</w:t>
+      </w:r>
+      <w:r>
+        <w:t xml:space="preserve"> y </w:t>
+      </w:r>
+      <w:proofErr w:type="spellStart"/>
+      <w:r>
+        <w:t>Peticion</w:t>
+      </w:r>
+      <w:proofErr w:type="spellEnd"/>
+      <w:r>
+        <w:t>-Elemento.</w:t>
+      </w:r>
+    </w:p>
+    <w:p>
+      <w:pPr>
+        <w:jc w:val="both"/>
+      </w:pPr>
+      <w:r>
+        <w:t xml:space="preserve">Estas clases asumen la responsabilidad de manejar la información que se transfiere entre </w:t>
+      </w:r>
+      <w:r>
+        <w:t>las dos</w:t>
+      </w:r>
+      <w:r>
+        <w:t xml:space="preserve"> clases</w:t>
+      </w:r>
+      <w:r>
+        <w:t xml:space="preserve"> que se designan en su nombre, separadas por un guion “</w:t>
+      </w:r>
+      <w:proofErr w:type="gramStart"/>
+      <w:r>
+        <w:t>-“</w:t>
+      </w:r>
+      <w:proofErr w:type="gramEnd"/>
+      <w:r>
+        <w:t xml:space="preserve">. </w:t>
+      </w:r>
+    </w:p>
+    <w:p>
+      <w:pPr>
+        <w:jc w:val="both"/>
+      </w:pPr>
+      <w:r>
+        <w:t>Conviene utilizar un patrón para estas relaciones ya que mediante ellas se asignan usuarios a aplicaciones, elementos software a aplicaciones</w:t>
+      </w:r>
+      <w:r>
         <w:t xml:space="preserve"> </w:t>
       </w:r>
       <w:r>
-        <w:t xml:space="preserve">y Elemento-Elemento. </w:t>
-      </w:r>
-    </w:p>
-    <w:p>
-      <w:pPr>
-        <w:jc w:val="both"/>
-      </w:pPr>
-      <w:r>
-        <w:lastRenderedPageBreak/>
-        <w:t xml:space="preserve">Estas clases asumen la responsabilidad de manejar la información que se transfiere entre </w:t>
-      </w:r>
-      <w:r>
-        <w:t>las dos</w:t>
-      </w:r>
-      <w:r>
-        <w:t xml:space="preserve"> clases</w:t>
-      </w:r>
-      <w:r>
-        <w:t xml:space="preserve"> que se designan en su nombre, separadas por un guion “</w:t>
-      </w:r>
-      <w:proofErr w:type="gramStart"/>
-      <w:r>
-        <w:t>-“</w:t>
-      </w:r>
-      <w:proofErr w:type="gramEnd"/>
-      <w:r>
-        <w:t xml:space="preserve">. </w:t>
-      </w:r>
-    </w:p>
-    <w:p>
-      <w:pPr>
-        <w:jc w:val="both"/>
-      </w:pPr>
-      <w:r>
-        <w:t>Conviene utilizar un patrón para estas relaciones ya que mediante ellas se asignan usuarios a aplicaciones, elementos software a aplicaciones</w:t>
+        <w:t>y relacionarlos entre ellos.</w:t>
       </w:r>
       <w:r>
         <w:t xml:space="preserve"> </w:t>
       </w:r>
       <w:r>
-        <w:t>y relacionarlos entre ellos.</w:t>
-      </w:r>
-      <w:r>
-        <w:t xml:space="preserve"> </w:t>
-      </w:r>
-      <w:r>
         <w:t xml:space="preserve">Estas asignaciones son </w:t>
       </w:r>
       <w:r>
@@ -1058,22 +1508,17 @@
     </w:p>
     <w:p>
       <w:pPr>
-        <w:jc w:val="both"/>
-      </w:pPr>
-    </w:p>
-    <w:p>
-      <w:pPr>
-        <w:jc w:val="both"/>
+        <w:jc w:val="center"/>
       </w:pPr>
       <w:r>
         <w:rPr>
           <w:noProof/>
         </w:rPr>
         <w:drawing>
-          <wp:inline distT="0" distB="0" distL="0" distR="0" wp14:anchorId="48F19E81" wp14:editId="546D5372">
-            <wp:extent cx="5883910" cy="3792855"/>
-            <wp:effectExtent l="0" t="0" r="2540" b="0"/>
-            <wp:docPr id="1" name="Imagen 1"/>
+          <wp:inline distT="0" distB="0" distL="0" distR="0" wp14:anchorId="2B654F4A" wp14:editId="3A0E4FF2">
+            <wp:extent cx="4473759" cy="3688809"/>
+            <wp:effectExtent l="0" t="0" r="3175" b="6985"/>
+            <wp:docPr id="904965814" name="Imagen 1" descr="Imagen que contiene Tabla&#10;&#10;Descripción generada automáticamente"/>
             <wp:cNvGraphicFramePr>
               <a:graphicFrameLocks xmlns:a="http://schemas.openxmlformats.org/drawingml/2006/main" noChangeAspect="1"/>
             </wp:cNvGraphicFramePr>
@@ -1081,69 +1526,17 @@
               <a:graphicData uri="http://schemas.openxmlformats.org/drawingml/2006/picture">
                 <pic:pic xmlns:pic="http://schemas.openxmlformats.org/drawingml/2006/picture">
                   <pic:nvPicPr>
-                    <pic:cNvPr id="1" name="Imagen 1"/>
-                    <pic:cNvPicPr>
-                      <a:picLocks noChangeAspect="1" noChangeArrowheads="1"/>
-                    </pic:cNvPicPr>
+                    <pic:cNvPr id="904965814" name="Imagen 1" descr="Imagen que contiene Tabla&#10;&#10;Descripción generada automáticamente"/>
+                    <pic:cNvPicPr/>
                   </pic:nvPicPr>
                   <pic:blipFill>
-                    <a:blip r:embed="rId5">
+                    <a:blip r:embed="rId7" cstate="print">
                       <a:extLst>
                         <a:ext uri="{28A0092B-C50C-407E-A947-70E740481C1C}">
                           <a14:useLocalDpi xmlns:a14="http://schemas.microsoft.com/office/drawing/2010/main" val="0"/>
                         </a:ext>
                       </a:extLst>
                     </a:blip>
-                    <a:srcRect/>
-                    <a:stretch>
-                      <a:fillRect/>
-                    </a:stretch>
-                  </pic:blipFill>
-                  <pic:spPr bwMode="auto">
-                    <a:xfrm>
-                      <a:off x="0" y="0"/>
-                      <a:ext cx="5883910" cy="3792855"/>
-                    </a:xfrm>
-                    <a:prstGeom prst="rect">
-                      <a:avLst/>
-                    </a:prstGeom>
-                    <a:noFill/>
-                    <a:ln>
-                      <a:noFill/>
-                    </a:ln>
-                  </pic:spPr>
-                </pic:pic>
-              </a:graphicData>
-            </a:graphic>
-          </wp:inline>
-        </w:drawing>
-      </w:r>
-    </w:p>
-    <w:p>
-      <w:pPr>
-        <w:jc w:val="center"/>
-      </w:pPr>
-      <w:r>
-        <w:rPr>
-          <w:noProof/>
-        </w:rPr>
-        <w:drawing>
-          <wp:inline distT="0" distB="0" distL="0" distR="0" wp14:anchorId="401B07E4" wp14:editId="4C030D7D">
-            <wp:extent cx="5196416" cy="3064213"/>
-            <wp:effectExtent l="0" t="0" r="4445" b="3175"/>
-            <wp:docPr id="1503102897" name="Imagen 1" descr="Imagen que contiene Texto&#10;&#10;Descripción generada automáticamente"/>
-            <wp:cNvGraphicFramePr>
-              <a:graphicFrameLocks xmlns:a="http://schemas.openxmlformats.org/drawingml/2006/main" noChangeAspect="1"/>
-            </wp:cNvGraphicFramePr>
-            <a:graphic xmlns:a="http://schemas.openxmlformats.org/drawingml/2006/main">
-              <a:graphicData uri="http://schemas.openxmlformats.org/drawingml/2006/picture">
-                <pic:pic xmlns:pic="http://schemas.openxmlformats.org/drawingml/2006/picture">
-                  <pic:nvPicPr>
-                    <pic:cNvPr id="1503102897" name="Imagen 1" descr="Imagen que contiene Texto&#10;&#10;Descripción generada automáticamente"/>
-                    <pic:cNvPicPr/>
-                  </pic:nvPicPr>
-                  <pic:blipFill>
-                    <a:blip r:embed="rId7"/>
                     <a:stretch>
                       <a:fillRect/>
                     </a:stretch>
@@ -1151,7 +1544,7 @@
                   <pic:spPr>
                     <a:xfrm>
                       <a:off x="0" y="0"/>
-                      <a:ext cx="5209038" cy="3071656"/>
+                      <a:ext cx="4483185" cy="3696581"/>
                     </a:xfrm>
                     <a:prstGeom prst="rect">
                       <a:avLst/>
@@ -1220,14 +1613,14 @@
       <w:pPr>
         <w:pStyle w:val="Ttulo2"/>
       </w:pPr>
-      <w:bookmarkStart w:id="5" w:name="_Toc24610243"/>
+      <w:bookmarkStart w:id="5" w:name="_Toc187253455"/>
       <w:r>
         <w:t xml:space="preserve">10.2.3. </w:t>
       </w:r>
+      <w:r>
+        <w:t>Creador</w:t>
+      </w:r>
       <w:bookmarkEnd w:id="5"/>
-      <w:r>
-        <w:t>Creador</w:t>
-      </w:r>
     </w:p>
     <w:p>
       <w:pPr>
@@ -1331,15 +1724,18 @@
         <w:pStyle w:val="Ttulo1"/>
         <w:jc w:val="both"/>
       </w:pPr>
+      <w:bookmarkStart w:id="6" w:name="_Toc187253456"/>
       <w:r>
         <w:t>Anexo. Diagramas de colaboracion con clase experto</w:t>
       </w:r>
+      <w:bookmarkEnd w:id="6"/>
     </w:p>
     <w:p/>
     <w:p>
       <w:pPr>
         <w:pStyle w:val="Ttulo2"/>
       </w:pPr>
+      <w:bookmarkStart w:id="7" w:name="_Toc187253457"/>
       <w:r>
         <w:t xml:space="preserve">Caso de Uso </w:t>
       </w:r>
@@ -1352,15 +1748,16 @@
       <w:r>
         <w:t>Modificar elementos SW</w:t>
       </w:r>
+      <w:bookmarkEnd w:id="7"/>
     </w:p>
     <w:p/>
     <w:p>
       <w:r>
-        <w:t>Uso de expertos Peticion-</w:t>
+        <w:t xml:space="preserve">Uso de expertos </w:t>
       </w:r>
       <w:proofErr w:type="spellStart"/>
       <w:r>
-        <w:t>ElementoSW</w:t>
+        <w:t>Peticion-ElementoSW</w:t>
       </w:r>
       <w:proofErr w:type="spellEnd"/>
       <w:r>
@@ -1382,7 +1779,7 @@
           <w:noProof/>
         </w:rPr>
         <w:drawing>
-          <wp:inline distT="0" distB="0" distL="0" distR="0" wp14:anchorId="1877106F" wp14:editId="12721D73">
+          <wp:inline distT="0" distB="0" distL="0" distR="0" wp14:anchorId="1877106F" wp14:editId="3AC23778">
             <wp:extent cx="6188710" cy="1429519"/>
             <wp:effectExtent l="0" t="0" r="2540" b="0"/>
             <wp:docPr id="14" name="Imagen 14" descr="Imagen que contiene Diagrama&#10;&#10;Descripción generada automáticamente"/>
@@ -1436,31 +1833,32 @@
       <w:pPr>
         <w:pStyle w:val="Ttulo2"/>
       </w:pPr>
-      <w:r>
-        <w:t xml:space="preserve">Caso de Uso – </w:t>
-      </w:r>
-      <w:r>
-        <w:t>Crear tareas asociadas a petición</w:t>
-      </w:r>
+      <w:bookmarkStart w:id="8" w:name="_Toc187253458"/>
+      <w:r>
+        <w:t>Caso de Uso – Crear tareas asociadas a petición</w:t>
+      </w:r>
+      <w:bookmarkEnd w:id="8"/>
     </w:p>
     <w:p/>
     <w:p>
       <w:r>
-        <w:t>Uso de expertos Peticion-</w:t>
+        <w:t xml:space="preserve">Uso de expertos </w:t>
       </w:r>
       <w:proofErr w:type="spellStart"/>
       <w:r>
-        <w:t>ElementoSW</w:t>
+        <w:t>Peticion-ElementoSW</w:t>
       </w:r>
       <w:proofErr w:type="spellEnd"/>
       <w:r>
-        <w:t xml:space="preserve"> y</w:t>
-      </w:r>
-      <w:r>
-        <w:t xml:space="preserve"> </w:t>
-      </w:r>
-      <w:r>
-        <w:t>Tarea-Tecnico.</w:t>
+        <w:t xml:space="preserve"> y Tarea-</w:t>
+      </w:r>
+      <w:proofErr w:type="spellStart"/>
+      <w:r>
+        <w:t>Tecnico</w:t>
+      </w:r>
+      <w:proofErr w:type="spellEnd"/>
+      <w:r>
+        <w:t>.</w:t>
       </w:r>
     </w:p>
     <w:p/>
@@ -1470,7 +1868,7 @@
           <w:noProof/>
         </w:rPr>
         <w:drawing>
-          <wp:inline distT="0" distB="0" distL="0" distR="0" wp14:anchorId="223EA4B7" wp14:editId="7076E780">
+          <wp:inline distT="0" distB="0" distL="0" distR="0" wp14:anchorId="223EA4B7" wp14:editId="06E92F24">
             <wp:extent cx="6188710" cy="2402681"/>
             <wp:effectExtent l="0" t="0" r="2540" b="0"/>
             <wp:docPr id="16" name="Imagen 16" descr="Imagen que contiene Escala de tiempo&#10;&#10;Descripción generada automáticamente"/>
@@ -1550,12 +1948,11 @@
       <w:pPr>
         <w:pStyle w:val="Ttulo2"/>
       </w:pPr>
-      <w:r>
-        <w:t xml:space="preserve">Caso de Uso – </w:t>
-      </w:r>
-      <w:r>
-        <w:t>Borra usuarios cliente</w:t>
-      </w:r>
+      <w:bookmarkStart w:id="9" w:name="_Toc187253459"/>
+      <w:r>
+        <w:t>Caso de Uso – Borra usuarios cliente</w:t>
+      </w:r>
+      <w:bookmarkEnd w:id="9"/>
     </w:p>
     <w:p/>
     <w:p>
@@ -1578,7 +1975,7 @@
         </w:rPr>
         <w:lastRenderedPageBreak/>
         <w:drawing>
-          <wp:inline distT="0" distB="0" distL="0" distR="0" wp14:anchorId="116B6586" wp14:editId="5BC4F6DE">
+          <wp:inline distT="0" distB="0" distL="0" distR="0" wp14:anchorId="116B6586" wp14:editId="5B3477EA">
             <wp:extent cx="6188710" cy="3383439"/>
             <wp:effectExtent l="0" t="0" r="2540" b="7620"/>
             <wp:docPr id="18" name="Imagen 18" descr="Imagen que contiene Diagrama&#10;&#10;Descripción generada automáticamente"/>
@@ -1631,12 +2028,11 @@
       <w:pPr>
         <w:pStyle w:val="Ttulo2"/>
       </w:pPr>
-      <w:r>
-        <w:t xml:space="preserve">Caso de Uso – </w:t>
-      </w:r>
-      <w:r>
-        <w:t>Cargar ficheros XML</w:t>
-      </w:r>
+      <w:bookmarkStart w:id="10" w:name="_Toc187253460"/>
+      <w:r>
+        <w:t>Caso de Uso – Cargar ficheros XML</w:t>
+      </w:r>
+      <w:bookmarkEnd w:id="10"/>
     </w:p>
     <w:p/>
     <w:p>
@@ -1658,7 +2054,7 @@
           <w:noProof/>
         </w:rPr>
         <w:drawing>
-          <wp:inline distT="0" distB="0" distL="0" distR="0" wp14:anchorId="586B7474" wp14:editId="364646A5">
+          <wp:inline distT="0" distB="0" distL="0" distR="0" wp14:anchorId="586B7474" wp14:editId="323FF8B1">
             <wp:extent cx="6188710" cy="2244228"/>
             <wp:effectExtent l="0" t="0" r="2540" b="3810"/>
             <wp:docPr id="12" name="Imagen 12" descr="Interfaz de usuario gráfica, Texto, Aplicación&#10;&#10;Descripción generada automáticamente"/>
@@ -1721,7 +2117,7 @@
 </file>
 
 <file path=word/styles.xml><?xml version="1.0" encoding="utf-8"?>
-<w:styles xmlns:mc="http://schemas.openxmlformats.org/markup-compatibility/2006" xmlns:r="http://schemas.openxmlformats.org/officeDocument/2006/relationships" xmlns:w="http://schemas.openxmlformats.org/wordprocessingml/2006/main" xmlns:w14="http://schemas.microsoft.com/office/word/2010/wordml" xmlns:w15="http://schemas.microsoft.com/office/word/2012/wordml" xmlns:w16cex="http://schemas.microsoft.com/office/word/2018/wordml/cex" xmlns:w16cid="http://schemas.microsoft.com/office/word/2016/wordml/cid" xmlns:w16="http://schemas.microsoft.com/office/word/2018/wordml" xmlns:w16sdtdh="http://schemas.microsoft.com/office/word/2020/wordml/sdtdatahash" xmlns:w16se="http://schemas.microsoft.com/office/word/2015/wordml/symex" mc:Ignorable="w14 w15 w16se w16cid w16 w16cex w16sdtdh">
+<w:styles xmlns:mc="http://schemas.openxmlformats.org/markup-compatibility/2006" xmlns:r="http://schemas.openxmlformats.org/officeDocument/2006/relationships" xmlns:w="http://schemas.openxmlformats.org/wordprocessingml/2006/main" xmlns:w14="http://schemas.microsoft.com/office/word/2010/wordml" xmlns:w15="http://schemas.microsoft.com/office/word/2012/wordml" xmlns:w16cex="http://schemas.microsoft.com/office/word/2018/wordml/cex" xmlns:w16cid="http://schemas.microsoft.com/office/word/2016/wordml/cid" xmlns:w16="http://schemas.microsoft.com/office/word/2018/wordml" xmlns:w16du="http://schemas.microsoft.com/office/word/2023/wordml/word16du" xmlns:w16sdtdh="http://schemas.microsoft.com/office/word/2020/wordml/sdtdatahash" xmlns:w16sdtfl="http://schemas.microsoft.com/office/word/2024/wordml/sdtformatlock" xmlns:w16se="http://schemas.microsoft.com/office/word/2015/wordml/symex" mc:Ignorable="w14 w15 w16se w16cid w16 w16cex w16sdtdh w16sdtfl w16du">
   <w:docDefaults>
     <w:rPrDefault>
       <w:rPr>

</xml_diff>